<commit_message>
Update CV_TANVIR TANJUM SHOURAV.docx
</commit_message>
<xml_diff>
--- a/assets/downloads/CV_TANVIR TANJUM SHOURAV.docx
+++ b/assets/downloads/CV_TANVIR TANJUM SHOURAV.docx
@@ -12,18 +12,18 @@
         <mc:AlternateContent>
           <mc:Choice Requires="wps">
             <w:drawing>
-              <wp:anchor distT="45720" distB="45720" distL="114300" distR="114300" simplePos="0" relativeHeight="251661312" behindDoc="0" locked="0" layoutInCell="1" allowOverlap="1" wp14:anchorId="741A8DCD" wp14:editId="6FB51FB7">
+              <wp:anchor distT="45720" distB="45720" distL="114300" distR="114300" simplePos="0" relativeHeight="251667456" behindDoc="0" locked="0" layoutInCell="1" allowOverlap="1" wp14:anchorId="69B834B8" wp14:editId="35FFCDCE">
                 <wp:simplePos x="0" y="0"/>
                 <wp:positionH relativeFrom="column">
-                  <wp:posOffset>-198120</wp:posOffset>
+                  <wp:posOffset>2316480</wp:posOffset>
                 </wp:positionH>
                 <wp:positionV relativeFrom="paragraph">
-                  <wp:posOffset>213360</wp:posOffset>
+                  <wp:posOffset>0</wp:posOffset>
                 </wp:positionV>
-                <wp:extent cx="2461260" cy="923925"/>
+                <wp:extent cx="4531995" cy="10241280"/>
                 <wp:effectExtent l="0" t="0" r="0" b="0"/>
                 <wp:wrapSquare wrapText="bothSides"/>
-                <wp:docPr id="217" name="Pole tekstowe 2"/>
+                <wp:docPr id="7" name="Pole tekstowe 2"/>
                 <wp:cNvGraphicFramePr>
                   <a:graphicFrameLocks xmlns:a="http://schemas.openxmlformats.org/drawingml/2006/main"/>
                 </wp:cNvGraphicFramePr>
@@ -36,7 +36,7 @@
                       <wps:spPr bwMode="auto">
                         <a:xfrm>
                           <a:off x="0" y="0"/>
-                          <a:ext cx="2461260" cy="923925"/>
+                          <a:ext cx="4531995" cy="10241280"/>
                         </a:xfrm>
                         <a:prstGeom prst="rect">
                           <a:avLst/>
@@ -53,290 +53,6 @@
                         <w:txbxContent>
                           <w:p>
                             <w:pPr>
-                              <w:rPr>
-                                <w:rFonts w:ascii="Arial Black" w:hAnsi="Arial Black"/>
-                                <w:color w:val="244061" w:themeColor="accent1" w:themeShade="80"/>
-                                <w:sz w:val="36"/>
-                                <w:szCs w:val="36"/>
-                              </w:rPr>
-                            </w:pPr>
-                            <w:r>
-                              <w:rPr>
-                                <w:rFonts w:ascii="Arial Black" w:hAnsi="Arial Black"/>
-                                <w:color w:val="244061" w:themeColor="accent1" w:themeShade="80"/>
-                                <w:sz w:val="36"/>
-                                <w:szCs w:val="36"/>
-                              </w:rPr>
-                              <w:t>TANVIR TANJUM SHOURAV</w:t>
-                            </w:r>
-                          </w:p>
-                        </w:txbxContent>
-                      </wps:txbx>
-                      <wps:bodyPr rot="0" vert="horz" wrap="square" lIns="91440" tIns="45720" rIns="91440" bIns="45720" anchor="t" anchorCtr="0">
-                        <a:noAutofit/>
-                      </wps:bodyPr>
-                    </wps:wsp>
-                  </a:graphicData>
-                </a:graphic>
-                <wp14:sizeRelH relativeFrom="margin">
-                  <wp14:pctWidth>0</wp14:pctWidth>
-                </wp14:sizeRelH>
-                <wp14:sizeRelV relativeFrom="margin">
-                  <wp14:pctHeight>0</wp14:pctHeight>
-                </wp14:sizeRelV>
-              </wp:anchor>
-            </w:drawing>
-          </mc:Choice>
-          <mc:Fallback>
-            <w:pict>
-              <v:shapetype w14:anchorId="741A8DCD" id="_x0000_t202" coordsize="21600,21600" o:spt="202" path="m,l,21600r21600,l21600,xe">
-                <v:stroke joinstyle="miter"/>
-                <v:path gradientshapeok="t" o:connecttype="rect"/>
-              </v:shapetype>
-              <v:shape id="Pole tekstowe 2" o:spid="_x0000_s1026" type="#_x0000_t202" style="position:absolute;margin-left:-15.6pt;margin-top:16.8pt;width:193.8pt;height:72.75pt;z-index:251661312;visibility:visible;mso-wrap-style:square;mso-width-percent:0;mso-height-percent:0;mso-wrap-distance-left:9pt;mso-wrap-distance-top:3.6pt;mso-wrap-distance-right:9pt;mso-wrap-distance-bottom:3.6pt;mso-position-horizontal:absolute;mso-position-horizontal-relative:text;mso-position-vertical:absolute;mso-position-vertical-relative:text;mso-width-percent:0;mso-height-percent:0;mso-width-relative:margin;mso-height-relative:margin;v-text-anchor:top" o:gfxdata="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" filled="f" stroked="f">
-                <v:textbox>
-                  <w:txbxContent>
-                    <w:p>
-                      <w:pPr>
-                        <w:rPr>
-                          <w:rFonts w:ascii="Arial Black" w:hAnsi="Arial Black"/>
-                          <w:color w:val="244061" w:themeColor="accent1" w:themeShade="80"/>
-                          <w:sz w:val="36"/>
-                          <w:szCs w:val="36"/>
-                        </w:rPr>
-                      </w:pPr>
-                      <w:r>
-                        <w:rPr>
-                          <w:rFonts w:ascii="Arial Black" w:hAnsi="Arial Black"/>
-                          <w:color w:val="244061" w:themeColor="accent1" w:themeShade="80"/>
-                          <w:sz w:val="36"/>
-                          <w:szCs w:val="36"/>
-                        </w:rPr>
-                        <w:t>TANVIR TANJUM SHOURAV</w:t>
-                      </w:r>
-                    </w:p>
-                  </w:txbxContent>
-                </v:textbox>
-                <w10:wrap type="square"/>
-              </v:shape>
-            </w:pict>
-          </mc:Fallback>
-        </mc:AlternateContent>
-      </w:r>
-      <w:r>
-        <w:rPr>
-          <w:noProof/>
-          <w:lang w:eastAsia="pl-PL"/>
-        </w:rPr>
-        <mc:AlternateContent>
-          <mc:Choice Requires="wps">
-            <w:drawing>
-              <wp:anchor distT="0" distB="0" distL="114300" distR="114300" simplePos="0" relativeHeight="251668480" behindDoc="0" locked="0" layoutInCell="1" allowOverlap="1" wp14:anchorId="61689967" wp14:editId="04D1FBB5">
-                <wp:simplePos x="0" y="0"/>
-                <wp:positionH relativeFrom="column">
-                  <wp:posOffset>-457200</wp:posOffset>
-                </wp:positionH>
-                <wp:positionV relativeFrom="paragraph">
-                  <wp:posOffset>-504825</wp:posOffset>
-                </wp:positionV>
-                <wp:extent cx="2724150" cy="581025"/>
-                <wp:effectExtent l="0" t="0" r="0" b="9525"/>
-                <wp:wrapNone/>
-                <wp:docPr id="5" name="Prostokąt 5"/>
-                <wp:cNvGraphicFramePr/>
-                <a:graphic xmlns:a="http://schemas.openxmlformats.org/drawingml/2006/main">
-                  <a:graphicData uri="http://schemas.microsoft.com/office/word/2010/wordprocessingShape">
-                    <wps:wsp>
-                      <wps:cNvSpPr/>
-                      <wps:spPr>
-                        <a:xfrm>
-                          <a:off x="0" y="0"/>
-                          <a:ext cx="2724150" cy="581025"/>
-                        </a:xfrm>
-                        <a:prstGeom prst="rect">
-                          <a:avLst/>
-                        </a:prstGeom>
-                        <a:solidFill>
-                          <a:schemeClr val="accent1">
-                            <a:lumMod val="75000"/>
-                          </a:schemeClr>
-                        </a:solidFill>
-                        <a:ln>
-                          <a:noFill/>
-                        </a:ln>
-                      </wps:spPr>
-                      <wps:style>
-                        <a:lnRef idx="2">
-                          <a:schemeClr val="accent1">
-                            <a:shade val="50000"/>
-                          </a:schemeClr>
-                        </a:lnRef>
-                        <a:fillRef idx="1">
-                          <a:schemeClr val="accent1"/>
-                        </a:fillRef>
-                        <a:effectRef idx="0">
-                          <a:schemeClr val="accent1"/>
-                        </a:effectRef>
-                        <a:fontRef idx="minor">
-                          <a:schemeClr val="lt1"/>
-                        </a:fontRef>
-                      </wps:style>
-                      <wps:bodyPr rot="0" spcFirstLastPara="0" vertOverflow="overflow" horzOverflow="overflow" vert="horz" wrap="square" lIns="91440" tIns="45720" rIns="91440" bIns="45720" numCol="1" spcCol="0" rtlCol="0" fromWordArt="0" anchor="ctr" anchorCtr="0" forceAA="0" compatLnSpc="1">
-                        <a:prstTxWarp prst="textNoShape">
-                          <a:avLst/>
-                        </a:prstTxWarp>
-                        <a:noAutofit/>
-                      </wps:bodyPr>
-                    </wps:wsp>
-                  </a:graphicData>
-                </a:graphic>
-                <wp14:sizeRelV relativeFrom="margin">
-                  <wp14:pctHeight>0</wp14:pctHeight>
-                </wp14:sizeRelV>
-              </wp:anchor>
-            </w:drawing>
-          </mc:Choice>
-          <mc:Fallback>
-            <w:pict>
-              <v:rect w14:anchorId="7F2EB367" id="Prostokąt 5" o:spid="_x0000_s1026" style="position:absolute;margin-left:-36pt;margin-top:-39.75pt;width:214.5pt;height:45.75pt;z-index:251668480;visibility:visible;mso-wrap-style:square;mso-height-percent:0;mso-wrap-distance-left:9pt;mso-wrap-distance-top:0;mso-wrap-distance-right:9pt;mso-wrap-distance-bottom:0;mso-position-horizontal:absolute;mso-position-horizontal-relative:text;mso-position-vertical:absolute;mso-position-vertical-relative:text;mso-height-percent:0;mso-height-relative:margin;v-text-anchor:middle" o:gfxdata="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" fillcolor="#365f91 [2404]" stroked="f" strokeweight="1pt"/>
-            </w:pict>
-          </mc:Fallback>
-        </mc:AlternateContent>
-      </w:r>
-      <w:r>
-        <w:rPr>
-          <w:noProof/>
-          <w:lang w:eastAsia="pl-PL"/>
-        </w:rPr>
-        <mc:AlternateContent>
-          <mc:Choice Requires="wps">
-            <w:drawing>
-              <wp:anchor distT="0" distB="0" distL="114300" distR="114300" simplePos="0" relativeHeight="251669504" behindDoc="0" locked="0" layoutInCell="1" allowOverlap="1" wp14:anchorId="06B208D4" wp14:editId="48E2D5B6">
-                <wp:simplePos x="0" y="0"/>
-                <wp:positionH relativeFrom="column">
-                  <wp:posOffset>-161925</wp:posOffset>
-                </wp:positionH>
-                <wp:positionV relativeFrom="paragraph">
-                  <wp:posOffset>1428750</wp:posOffset>
-                </wp:positionV>
-                <wp:extent cx="2152650" cy="2152650"/>
-                <wp:effectExtent l="0" t="0" r="19050" b="19050"/>
-                <wp:wrapNone/>
-                <wp:docPr id="9" name="Elipsa 9"/>
-                <wp:cNvGraphicFramePr/>
-                <a:graphic xmlns:a="http://schemas.openxmlformats.org/drawingml/2006/main">
-                  <a:graphicData uri="http://schemas.microsoft.com/office/word/2010/wordprocessingShape">
-                    <wps:wsp>
-                      <wps:cNvSpPr/>
-                      <wps:spPr>
-                        <a:xfrm>
-                          <a:off x="0" y="0"/>
-                          <a:ext cx="2152650" cy="2152650"/>
-                        </a:xfrm>
-                        <a:prstGeom prst="ellipse">
-                          <a:avLst/>
-                        </a:prstGeom>
-                        <a:blipFill dpi="0" rotWithShape="1">
-                          <a:blip r:embed="rId5" cstate="print">
-                            <a:extLst>
-                              <a:ext uri="{28A0092B-C50C-407E-A947-70E740481C1C}">
-                                <a14:useLocalDpi xmlns:a14="http://schemas.microsoft.com/office/drawing/2010/main" val="0"/>
-                              </a:ext>
-                            </a:extLst>
-                          </a:blip>
-                          <a:srcRect/>
-                          <a:stretch>
-                            <a:fillRect/>
-                          </a:stretch>
-                        </a:blipFill>
-                      </wps:spPr>
-                      <wps:style>
-                        <a:lnRef idx="2">
-                          <a:schemeClr val="accent1">
-                            <a:shade val="50000"/>
-                          </a:schemeClr>
-                        </a:lnRef>
-                        <a:fillRef idx="1">
-                          <a:schemeClr val="accent1"/>
-                        </a:fillRef>
-                        <a:effectRef idx="0">
-                          <a:schemeClr val="accent1"/>
-                        </a:effectRef>
-                        <a:fontRef idx="minor">
-                          <a:schemeClr val="lt1"/>
-                        </a:fontRef>
-                      </wps:style>
-                      <wps:bodyPr rot="0" spcFirstLastPara="0" vertOverflow="overflow" horzOverflow="overflow" vert="horz" wrap="square" lIns="91440" tIns="45720" rIns="91440" bIns="45720" numCol="1" spcCol="0" rtlCol="0" fromWordArt="0" anchor="ctr" anchorCtr="0" forceAA="0" compatLnSpc="1">
-                        <a:prstTxWarp prst="textNoShape">
-                          <a:avLst/>
-                        </a:prstTxWarp>
-                        <a:noAutofit/>
-                      </wps:bodyPr>
-                    </wps:wsp>
-                  </a:graphicData>
-                </a:graphic>
-              </wp:anchor>
-            </w:drawing>
-          </mc:Choice>
-          <mc:Fallback>
-            <w:pict>
-              <v:oval w14:anchorId="6B8FE5D4" id="Elipsa 9" o:spid="_x0000_s1026" style="position:absolute;margin-left:-12.75pt;margin-top:112.5pt;width:169.5pt;height:169.5pt;z-index:251669504;visibility:visible;mso-wrap-style:square;mso-wrap-distance-left:9pt;mso-wrap-distance-top:0;mso-wrap-distance-right:9pt;mso-wrap-distance-bottom:0;mso-position-horizontal:absolute;mso-position-horizontal-relative:text;mso-position-vertical:absolute;mso-position-vertical-relative:text;v-text-anchor:middle" o:gfxdata="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" strokecolor="#243f60 [1604]" strokeweight="1pt">
-                <v:fill r:id="rId6" o:title="" recolor="t" rotate="t" type="frame"/>
-                <v:stroke joinstyle="miter"/>
-              </v:oval>
-            </w:pict>
-          </mc:Fallback>
-        </mc:AlternateContent>
-      </w:r>
-      <w:r>
-        <w:rPr>
-          <w:noProof/>
-          <w:lang w:eastAsia="pl-PL"/>
-        </w:rPr>
-        <mc:AlternateContent>
-          <mc:Choice Requires="wps">
-            <w:drawing>
-              <wp:anchor distT="45720" distB="45720" distL="114300" distR="114300" simplePos="0" relativeHeight="251665408" behindDoc="0" locked="0" layoutInCell="1" allowOverlap="1" wp14:anchorId="3C774294" wp14:editId="4641F0AC">
-                <wp:simplePos x="0" y="0"/>
-                <wp:positionH relativeFrom="column">
-                  <wp:posOffset>-85725</wp:posOffset>
-                </wp:positionH>
-                <wp:positionV relativeFrom="paragraph">
-                  <wp:posOffset>3971925</wp:posOffset>
-                </wp:positionV>
-                <wp:extent cx="2171700" cy="5636260"/>
-                <wp:effectExtent l="0" t="0" r="0" b="2540"/>
-                <wp:wrapSquare wrapText="bothSides"/>
-                <wp:docPr id="4" name="Pole tekstowe 2"/>
-                <wp:cNvGraphicFramePr>
-                  <a:graphicFrameLocks xmlns:a="http://schemas.openxmlformats.org/drawingml/2006/main"/>
-                </wp:cNvGraphicFramePr>
-                <a:graphic xmlns:a="http://schemas.openxmlformats.org/drawingml/2006/main">
-                  <a:graphicData uri="http://schemas.microsoft.com/office/word/2010/wordprocessingShape">
-                    <wps:wsp>
-                      <wps:cNvSpPr txBox="1">
-                        <a:spLocks noChangeArrowheads="1"/>
-                      </wps:cNvSpPr>
-                      <wps:spPr bwMode="auto">
-                        <a:xfrm>
-                          <a:off x="0" y="0"/>
-                          <a:ext cx="2171700" cy="5636260"/>
-                        </a:xfrm>
-                        <a:prstGeom prst="rect">
-                          <a:avLst/>
-                        </a:prstGeom>
-                        <a:noFill/>
-                        <a:ln w="9525">
-                          <a:noFill/>
-                          <a:miter lim="800000"/>
-                          <a:headEnd/>
-                          <a:tailEnd/>
-                        </a:ln>
-                      </wps:spPr>
-                      <wps:txbx>
-                        <w:txbxContent>
-                          <w:p>
-                            <w:pPr>
                               <w:pStyle w:val="Styl1"/>
                               <w:rPr>
                                 <w:lang w:val="en-US"/>
@@ -346,726 +62,83 @@
                               <w:rPr>
                                 <w:lang w:val="en-US"/>
                               </w:rPr>
-                              <w:t>Contact</w:t>
-                            </w:r>
-                          </w:p>
-                          <w:p>
-                            <w:pPr>
-                              <w:pStyle w:val="NoSpacing"/>
+                              <w:t>Summary</w:t>
+                            </w:r>
+                          </w:p>
+                          <w:p>
+                            <w:pPr>
+                              <w:jc w:val="both"/>
+                              <w:rPr>
+                                <w:sz w:val="28"/>
+                                <w:szCs w:val="28"/>
+                              </w:rPr>
+                            </w:pPr>
+                            <w:r>
+                              <w:rPr>
+                                <w:sz w:val="24"/>
+                                <w:szCs w:val="24"/>
+                              </w:rPr>
+                              <w:t>Web Developer specializing in back end development. Well-versed in numerous programming languages including C#, Python, JavaScript, PHP, SQL, C, C++, HTML5, CSS etc. Seeking an organization where I can use my talents and skills to grow in the field of Computer Science. Secure position in a creative and dynamic work environment where I can apply my skills.</w:t>
+                            </w:r>
+                            <w:r>
+                              <w:rPr>
+                                <w:sz w:val="28"/>
+                                <w:szCs w:val="28"/>
+                              </w:rPr>
+                              <w:t xml:space="preserve"> </w:t>
+                            </w:r>
+                          </w:p>
+                          <w:p>
+                            <w:pPr>
+                              <w:pStyle w:val="Styl1"/>
+                              <w:rPr>
+                                <w:lang w:val="en-US"/>
+                              </w:rPr>
+                            </w:pPr>
+                            <w:r>
+                              <w:rPr>
+                                <w:lang w:val="en-US"/>
+                              </w:rPr>
+                              <w:t>Experience</w:t>
+                            </w:r>
+                          </w:p>
+                          <w:p>
+                            <w:pPr>
+                              <w:pStyle w:val="ListParagraph"/>
+                              <w:numPr>
+                                <w:ilvl w:val="0"/>
+                                <w:numId w:val="3"/>
+                              </w:numPr>
+                              <w:jc w:val="both"/>
+                              <w:rPr>
+                                <w:sz w:val="24"/>
+                                <w:szCs w:val="24"/>
+                              </w:rPr>
+                            </w:pPr>
+                            <w:r>
+                              <w:rPr>
+                                <w:sz w:val="24"/>
+                                <w:szCs w:val="24"/>
+                              </w:rPr>
+                              <w:t xml:space="preserve">Former Teaching and Research Assistant at </w:t>
+                            </w:r>
+                            <w:r>
                               <w:rPr>
                                 <w:b/>
-                                <w:bCs/>
-                                <w:sz w:val="24"/>
-                                <w:szCs w:val="24"/>
-                                <w:lang w:val="en-US"/>
-                              </w:rPr>
-                            </w:pPr>
+                                <w:sz w:val="24"/>
+                                <w:szCs w:val="24"/>
+                                <w:lang w:val="en-US"/>
+                              </w:rPr>
+                              <w:t>American International University-Bangladesh</w:t>
+                            </w:r>
                             <w:r>
                               <w:rPr>
                                 <w:b/>
-                                <w:bCs/>
-                                <w:sz w:val="24"/>
-                                <w:szCs w:val="24"/>
-                                <w:lang w:val="en-US"/>
-                              </w:rPr>
-                              <w:t>Address:</w:t>
-                            </w:r>
-                          </w:p>
-                          <w:p>
-                            <w:pPr>
-                              <w:pStyle w:val="NoSpacing"/>
-                              <w:rPr>
-                                <w:sz w:val="24"/>
-                                <w:szCs w:val="24"/>
-                                <w:lang w:val="en-US"/>
-                              </w:rPr>
-                            </w:pPr>
-                            <w:r>
-                              <w:rPr>
-                                <w:sz w:val="24"/>
-                                <w:szCs w:val="24"/>
-                                <w:lang w:val="en-US"/>
-                              </w:rPr>
-                              <w:t xml:space="preserve">B-6/E-4 </w:t>
-                            </w:r>
-                            <w:proofErr w:type="spellStart"/>
-                            <w:r>
-                              <w:rPr>
-                                <w:sz w:val="24"/>
-                                <w:szCs w:val="24"/>
-                                <w:lang w:val="en-US"/>
-                              </w:rPr>
-                              <w:t>Motijheel</w:t>
-                            </w:r>
-                            <w:proofErr w:type="spellEnd"/>
-                            <w:r>
-                              <w:rPr>
-                                <w:sz w:val="24"/>
-                                <w:szCs w:val="24"/>
-                                <w:lang w:val="en-US"/>
-                              </w:rPr>
-                              <w:t xml:space="preserve"> A.G.B Colony, </w:t>
-                            </w:r>
-                            <w:proofErr w:type="spellStart"/>
-                            <w:r>
-                              <w:rPr>
-                                <w:sz w:val="24"/>
-                                <w:szCs w:val="24"/>
-                                <w:lang w:val="en-US"/>
-                              </w:rPr>
-                              <w:t>Motijheel</w:t>
-                            </w:r>
-                            <w:proofErr w:type="spellEnd"/>
-                            <w:r>
-                              <w:rPr>
-                                <w:sz w:val="24"/>
-                                <w:szCs w:val="24"/>
-                                <w:lang w:val="en-US"/>
-                              </w:rPr>
-                              <w:t xml:space="preserve">, Dhaka-1000 </w:t>
-                            </w:r>
-                          </w:p>
-                          <w:p>
-                            <w:pPr>
-                              <w:pStyle w:val="NoSpacing"/>
-                              <w:rPr>
-                                <w:sz w:val="24"/>
-                                <w:szCs w:val="24"/>
-                                <w:lang w:val="en-US"/>
-                              </w:rPr>
-                            </w:pPr>
-                          </w:p>
-                          <w:p>
-                            <w:pPr>
-                              <w:pStyle w:val="NoSpacing"/>
-                              <w:rPr>
-                                <w:b/>
-                                <w:bCs/>
-                                <w:sz w:val="24"/>
-                                <w:szCs w:val="24"/>
-                                <w:lang w:val="en-US"/>
-                              </w:rPr>
-                            </w:pPr>
-                            <w:r>
-                              <w:rPr>
-                                <w:b/>
-                                <w:bCs/>
-                                <w:sz w:val="24"/>
-                                <w:szCs w:val="24"/>
-                                <w:lang w:val="en-US"/>
-                              </w:rPr>
-                              <w:t>Phone:</w:t>
-                            </w:r>
-                          </w:p>
-                          <w:p>
-                            <w:pPr>
-                              <w:pStyle w:val="NoSpacing"/>
-                              <w:rPr>
-                                <w:sz w:val="24"/>
-                                <w:szCs w:val="24"/>
-                                <w:lang w:val="en-US"/>
-                              </w:rPr>
-                            </w:pPr>
-                            <w:r>
-                              <w:rPr>
-                                <w:sz w:val="24"/>
-                                <w:szCs w:val="24"/>
-                                <w:lang w:val="en-US"/>
-                              </w:rPr>
-                              <w:t>+8801515217821</w:t>
-                            </w:r>
-                          </w:p>
-                          <w:p>
-                            <w:pPr>
-                              <w:pStyle w:val="NoSpacing"/>
-                              <w:rPr>
-                                <w:sz w:val="24"/>
-                                <w:szCs w:val="24"/>
-                                <w:lang w:val="en-US"/>
-                              </w:rPr>
-                            </w:pPr>
-                          </w:p>
-                          <w:p>
-                            <w:pPr>
-                              <w:pStyle w:val="NoSpacing"/>
-                              <w:rPr>
-                                <w:b/>
-                                <w:bCs/>
-                                <w:sz w:val="24"/>
-                                <w:szCs w:val="24"/>
-                                <w:lang w:val="en-US"/>
-                              </w:rPr>
-                            </w:pPr>
-                            <w:r>
-                              <w:rPr>
-                                <w:b/>
-                                <w:bCs/>
-                                <w:sz w:val="24"/>
-                                <w:szCs w:val="24"/>
-                                <w:lang w:val="en-US"/>
-                              </w:rPr>
-                              <w:t>Email:</w:t>
-                            </w:r>
-                          </w:p>
-                          <w:p>
-                            <w:pPr>
-                              <w:pStyle w:val="NoSpacing"/>
-                              <w:rPr>
-                                <w:sz w:val="24"/>
-                                <w:szCs w:val="24"/>
-                                <w:lang w:val="en-US"/>
-                              </w:rPr>
-                            </w:pPr>
-                            <w:r>
-                              <w:rPr>
-                                <w:sz w:val="24"/>
-                                <w:szCs w:val="24"/>
-                                <w:lang w:val="en-US"/>
-                              </w:rPr>
-                              <w:t>tanjumtanvir</w:t>
-                            </w:r>
-                            <w:r>
-                              <w:rPr>
-                                <w:sz w:val="24"/>
-                                <w:szCs w:val="24"/>
-                                <w:lang w:val="en-US"/>
-                              </w:rPr>
-                              <w:t>@gmail.com</w:t>
-                            </w:r>
-                          </w:p>
-                          <w:p>
-                            <w:pPr>
-                              <w:pStyle w:val="Styl1"/>
-                              <w:rPr>
-                                <w:lang w:val="en-US"/>
-                              </w:rPr>
-                            </w:pPr>
-                            <w:r>
-                              <w:rPr>
-                                <w:lang w:val="en-US"/>
-                              </w:rPr>
-                              <w:t>Languages</w:t>
-                            </w:r>
-                          </w:p>
-                          <w:p>
-                            <w:pPr>
-                              <w:pStyle w:val="NoSpacing"/>
-                              <w:rPr>
-                                <w:sz w:val="24"/>
-                                <w:szCs w:val="24"/>
-                                <w:lang w:val="en-US"/>
-                              </w:rPr>
-                            </w:pPr>
-                            <w:r>
-                              <w:rPr>
-                                <w:sz w:val="24"/>
-                                <w:szCs w:val="24"/>
-                                <w:lang w:val="en-US"/>
-                              </w:rPr>
-                              <w:t>Bangla</w:t>
-                            </w:r>
-                          </w:p>
-                          <w:p>
-                            <w:pPr>
-                              <w:pStyle w:val="NoSpacing"/>
-                              <w:rPr>
-                                <w:sz w:val="24"/>
-                                <w:szCs w:val="24"/>
-                                <w:lang w:val="en-US"/>
-                              </w:rPr>
-                            </w:pPr>
-                            <w:r>
-                              <w:rPr>
-                                <w:sz w:val="24"/>
-                                <w:szCs w:val="24"/>
-                                <w:lang w:val="en-US"/>
-                              </w:rPr>
-                              <w:t>English</w:t>
-                            </w:r>
-                          </w:p>
-                        </w:txbxContent>
-                      </wps:txbx>
-                      <wps:bodyPr rot="0" vert="horz" wrap="square" lIns="91440" tIns="45720" rIns="91440" bIns="45720" anchor="t" anchorCtr="0">
-                        <a:noAutofit/>
-                      </wps:bodyPr>
-                    </wps:wsp>
-                  </a:graphicData>
-                </a:graphic>
-                <wp14:sizeRelH relativeFrom="margin">
-                  <wp14:pctWidth>0</wp14:pctWidth>
-                </wp14:sizeRelH>
-                <wp14:sizeRelV relativeFrom="margin">
-                  <wp14:pctHeight>0</wp14:pctHeight>
-                </wp14:sizeRelV>
-              </wp:anchor>
-            </w:drawing>
-          </mc:Choice>
-          <mc:Fallback>
-            <w:pict>
-              <v:shape w14:anchorId="3C774294" id="_x0000_s1027" type="#_x0000_t202" style="position:absolute;margin-left:-6.75pt;margin-top:312.75pt;width:171pt;height:443.8pt;z-index:251665408;visibility:visible;mso-wrap-style:square;mso-width-percent:0;mso-height-percent:0;mso-wrap-distance-left:9pt;mso-wrap-distance-top:3.6pt;mso-wrap-distance-right:9pt;mso-wrap-distance-bottom:3.6pt;mso-position-horizontal:absolute;mso-position-horizontal-relative:text;mso-position-vertical:absolute;mso-position-vertical-relative:text;mso-width-percent:0;mso-height-percent:0;mso-width-relative:margin;mso-height-relative:margin;v-text-anchor:top" o:gfxdata="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" filled="f" stroked="f">
-                <v:textbox>
-                  <w:txbxContent>
-                    <w:p>
-                      <w:pPr>
-                        <w:pStyle w:val="Styl1"/>
-                        <w:rPr>
-                          <w:lang w:val="en-US"/>
-                        </w:rPr>
-                      </w:pPr>
-                      <w:r>
-                        <w:rPr>
-                          <w:lang w:val="en-US"/>
-                        </w:rPr>
-                        <w:t>Contact</w:t>
-                      </w:r>
-                    </w:p>
-                    <w:p>
-                      <w:pPr>
-                        <w:pStyle w:val="NoSpacing"/>
-                        <w:rPr>
-                          <w:b/>
-                          <w:bCs/>
-                          <w:sz w:val="24"/>
-                          <w:szCs w:val="24"/>
-                          <w:lang w:val="en-US"/>
-                        </w:rPr>
-                      </w:pPr>
-                      <w:r>
-                        <w:rPr>
-                          <w:b/>
-                          <w:bCs/>
-                          <w:sz w:val="24"/>
-                          <w:szCs w:val="24"/>
-                          <w:lang w:val="en-US"/>
-                        </w:rPr>
-                        <w:t>Address:</w:t>
-                      </w:r>
-                    </w:p>
-                    <w:p>
-                      <w:pPr>
-                        <w:pStyle w:val="NoSpacing"/>
-                        <w:rPr>
-                          <w:sz w:val="24"/>
-                          <w:szCs w:val="24"/>
-                          <w:lang w:val="en-US"/>
-                        </w:rPr>
-                      </w:pPr>
-                      <w:r>
-                        <w:rPr>
-                          <w:sz w:val="24"/>
-                          <w:szCs w:val="24"/>
-                          <w:lang w:val="en-US"/>
-                        </w:rPr>
-                        <w:t xml:space="preserve">B-6/E-4 </w:t>
-                      </w:r>
-                      <w:proofErr w:type="spellStart"/>
-                      <w:r>
-                        <w:rPr>
-                          <w:sz w:val="24"/>
-                          <w:szCs w:val="24"/>
-                          <w:lang w:val="en-US"/>
-                        </w:rPr>
-                        <w:t>Motijheel</w:t>
-                      </w:r>
-                      <w:proofErr w:type="spellEnd"/>
-                      <w:r>
-                        <w:rPr>
-                          <w:sz w:val="24"/>
-                          <w:szCs w:val="24"/>
-                          <w:lang w:val="en-US"/>
-                        </w:rPr>
-                        <w:t xml:space="preserve"> A.G.B Colony, </w:t>
-                      </w:r>
-                      <w:proofErr w:type="spellStart"/>
-                      <w:r>
-                        <w:rPr>
-                          <w:sz w:val="24"/>
-                          <w:szCs w:val="24"/>
-                          <w:lang w:val="en-US"/>
-                        </w:rPr>
-                        <w:t>Motijheel</w:t>
-                      </w:r>
-                      <w:proofErr w:type="spellEnd"/>
-                      <w:r>
-                        <w:rPr>
-                          <w:sz w:val="24"/>
-                          <w:szCs w:val="24"/>
-                          <w:lang w:val="en-US"/>
-                        </w:rPr>
-                        <w:t xml:space="preserve">, Dhaka-1000 </w:t>
-                      </w:r>
-                    </w:p>
-                    <w:p>
-                      <w:pPr>
-                        <w:pStyle w:val="NoSpacing"/>
-                        <w:rPr>
-                          <w:sz w:val="24"/>
-                          <w:szCs w:val="24"/>
-                          <w:lang w:val="en-US"/>
-                        </w:rPr>
-                      </w:pPr>
-                    </w:p>
-                    <w:p>
-                      <w:pPr>
-                        <w:pStyle w:val="NoSpacing"/>
-                        <w:rPr>
-                          <w:b/>
-                          <w:bCs/>
-                          <w:sz w:val="24"/>
-                          <w:szCs w:val="24"/>
-                          <w:lang w:val="en-US"/>
-                        </w:rPr>
-                      </w:pPr>
-                      <w:r>
-                        <w:rPr>
-                          <w:b/>
-                          <w:bCs/>
-                          <w:sz w:val="24"/>
-                          <w:szCs w:val="24"/>
-                          <w:lang w:val="en-US"/>
-                        </w:rPr>
-                        <w:t>Phone:</w:t>
-                      </w:r>
-                    </w:p>
-                    <w:p>
-                      <w:pPr>
-                        <w:pStyle w:val="NoSpacing"/>
-                        <w:rPr>
-                          <w:sz w:val="24"/>
-                          <w:szCs w:val="24"/>
-                          <w:lang w:val="en-US"/>
-                        </w:rPr>
-                      </w:pPr>
-                      <w:r>
-                        <w:rPr>
-                          <w:sz w:val="24"/>
-                          <w:szCs w:val="24"/>
-                          <w:lang w:val="en-US"/>
-                        </w:rPr>
-                        <w:t>+8801515217821</w:t>
-                      </w:r>
-                    </w:p>
-                    <w:p>
-                      <w:pPr>
-                        <w:pStyle w:val="NoSpacing"/>
-                        <w:rPr>
-                          <w:sz w:val="24"/>
-                          <w:szCs w:val="24"/>
-                          <w:lang w:val="en-US"/>
-                        </w:rPr>
-                      </w:pPr>
-                    </w:p>
-                    <w:p>
-                      <w:pPr>
-                        <w:pStyle w:val="NoSpacing"/>
-                        <w:rPr>
-                          <w:b/>
-                          <w:bCs/>
-                          <w:sz w:val="24"/>
-                          <w:szCs w:val="24"/>
-                          <w:lang w:val="en-US"/>
-                        </w:rPr>
-                      </w:pPr>
-                      <w:r>
-                        <w:rPr>
-                          <w:b/>
-                          <w:bCs/>
-                          <w:sz w:val="24"/>
-                          <w:szCs w:val="24"/>
-                          <w:lang w:val="en-US"/>
-                        </w:rPr>
-                        <w:t>Email:</w:t>
-                      </w:r>
-                    </w:p>
-                    <w:p>
-                      <w:pPr>
-                        <w:pStyle w:val="NoSpacing"/>
-                        <w:rPr>
-                          <w:sz w:val="24"/>
-                          <w:szCs w:val="24"/>
-                          <w:lang w:val="en-US"/>
-                        </w:rPr>
-                      </w:pPr>
-                      <w:r>
-                        <w:rPr>
-                          <w:sz w:val="24"/>
-                          <w:szCs w:val="24"/>
-                          <w:lang w:val="en-US"/>
-                        </w:rPr>
-                        <w:t>tanjumtanvir</w:t>
-                      </w:r>
-                      <w:r>
-                        <w:rPr>
-                          <w:sz w:val="24"/>
-                          <w:szCs w:val="24"/>
-                          <w:lang w:val="en-US"/>
-                        </w:rPr>
-                        <w:t>@gmail.com</w:t>
-                      </w:r>
-                    </w:p>
-                    <w:p>
-                      <w:pPr>
-                        <w:pStyle w:val="Styl1"/>
-                        <w:rPr>
-                          <w:lang w:val="en-US"/>
-                        </w:rPr>
-                      </w:pPr>
-                      <w:r>
-                        <w:rPr>
-                          <w:lang w:val="en-US"/>
-                        </w:rPr>
-                        <w:t>Languages</w:t>
-                      </w:r>
-                    </w:p>
-                    <w:p>
-                      <w:pPr>
-                        <w:pStyle w:val="NoSpacing"/>
-                        <w:rPr>
-                          <w:sz w:val="24"/>
-                          <w:szCs w:val="24"/>
-                          <w:lang w:val="en-US"/>
-                        </w:rPr>
-                      </w:pPr>
-                      <w:r>
-                        <w:rPr>
-                          <w:sz w:val="24"/>
-                          <w:szCs w:val="24"/>
-                          <w:lang w:val="en-US"/>
-                        </w:rPr>
-                        <w:t>Bangla</w:t>
-                      </w:r>
-                    </w:p>
-                    <w:p>
-                      <w:pPr>
-                        <w:pStyle w:val="NoSpacing"/>
-                        <w:rPr>
-                          <w:sz w:val="24"/>
-                          <w:szCs w:val="24"/>
-                          <w:lang w:val="en-US"/>
-                        </w:rPr>
-                      </w:pPr>
-                      <w:r>
-                        <w:rPr>
-                          <w:sz w:val="24"/>
-                          <w:szCs w:val="24"/>
-                          <w:lang w:val="en-US"/>
-                        </w:rPr>
-                        <w:t>English</w:t>
-                      </w:r>
-                    </w:p>
-                  </w:txbxContent>
-                </v:textbox>
-                <w10:wrap type="square"/>
-              </v:shape>
-            </w:pict>
-          </mc:Fallback>
-        </mc:AlternateContent>
-      </w:r>
-      <w:r>
-        <w:rPr>
-          <w:noProof/>
-          <w:lang w:eastAsia="pl-PL"/>
-        </w:rPr>
-        <mc:AlternateContent>
-          <mc:Choice Requires="wps">
-            <w:drawing>
-              <wp:anchor distT="0" distB="0" distL="114300" distR="114300" simplePos="0" relativeHeight="251659264" behindDoc="0" locked="0" layoutInCell="1" allowOverlap="1" wp14:anchorId="6ABAC635" wp14:editId="424C7647">
-                <wp:simplePos x="0" y="0"/>
-                <wp:positionH relativeFrom="column">
-                  <wp:posOffset>2266949</wp:posOffset>
-                </wp:positionH>
-                <wp:positionV relativeFrom="paragraph">
-                  <wp:posOffset>9686925</wp:posOffset>
-                </wp:positionV>
-                <wp:extent cx="4848225" cy="571500"/>
-                <wp:effectExtent l="0" t="0" r="9525" b="0"/>
-                <wp:wrapNone/>
-                <wp:docPr id="1" name="Prostokąt 1"/>
-                <wp:cNvGraphicFramePr/>
-                <a:graphic xmlns:a="http://schemas.openxmlformats.org/drawingml/2006/main">
-                  <a:graphicData uri="http://schemas.microsoft.com/office/word/2010/wordprocessingShape">
-                    <wps:wsp>
-                      <wps:cNvSpPr/>
-                      <wps:spPr>
-                        <a:xfrm flipH="1">
-                          <a:off x="0" y="0"/>
-                          <a:ext cx="4848225" cy="571500"/>
-                        </a:xfrm>
-                        <a:prstGeom prst="rect">
-                          <a:avLst/>
-                        </a:prstGeom>
-                        <a:solidFill>
-                          <a:schemeClr val="accent1">
-                            <a:lumMod val="50000"/>
-                          </a:schemeClr>
-                        </a:solidFill>
-                        <a:ln>
-                          <a:noFill/>
-                        </a:ln>
-                      </wps:spPr>
-                      <wps:style>
-                        <a:lnRef idx="2">
-                          <a:schemeClr val="accent1">
-                            <a:shade val="50000"/>
-                          </a:schemeClr>
-                        </a:lnRef>
-                        <a:fillRef idx="1">
-                          <a:schemeClr val="accent1"/>
-                        </a:fillRef>
-                        <a:effectRef idx="0">
-                          <a:schemeClr val="accent1"/>
-                        </a:effectRef>
-                        <a:fontRef idx="minor">
-                          <a:schemeClr val="lt1"/>
-                        </a:fontRef>
-                      </wps:style>
-                      <wps:bodyPr rot="0" spcFirstLastPara="0" vertOverflow="overflow" horzOverflow="overflow" vert="horz" wrap="square" lIns="91440" tIns="45720" rIns="91440" bIns="45720" numCol="1" spcCol="0" rtlCol="0" fromWordArt="0" anchor="ctr" anchorCtr="0" forceAA="0" compatLnSpc="1">
-                        <a:prstTxWarp prst="textNoShape">
-                          <a:avLst/>
-                        </a:prstTxWarp>
-                        <a:noAutofit/>
-                      </wps:bodyPr>
-                    </wps:wsp>
-                  </a:graphicData>
-                </a:graphic>
-                <wp14:sizeRelH relativeFrom="margin">
-                  <wp14:pctWidth>0</wp14:pctWidth>
-                </wp14:sizeRelH>
-                <wp14:sizeRelV relativeFrom="margin">
-                  <wp14:pctHeight>0</wp14:pctHeight>
-                </wp14:sizeRelV>
-              </wp:anchor>
-            </w:drawing>
-          </mc:Choice>
-          <mc:Fallback>
-            <w:pict>
-              <v:rect w14:anchorId="4B7644FD" id="Prostokąt 1" o:spid="_x0000_s1026" style="position:absolute;margin-left:178.5pt;margin-top:762.75pt;width:381.75pt;height:45pt;flip:x;z-index:251659264;visibility:visible;mso-wrap-style:square;mso-width-percent:0;mso-height-percent:0;mso-wrap-distance-left:9pt;mso-wrap-distance-top:0;mso-wrap-distance-right:9pt;mso-wrap-distance-bottom:0;mso-position-horizontal:absolute;mso-position-horizontal-relative:text;mso-position-vertical:absolute;mso-position-vertical-relative:text;mso-width-percent:0;mso-height-percent:0;mso-width-relative:margin;mso-height-relative:margin;v-text-anchor:middle" o:gfxdata="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" fillcolor="#243f60 [1604]" stroked="f" strokeweight="1pt"/>
-            </w:pict>
-          </mc:Fallback>
-        </mc:AlternateContent>
-      </w:r>
-      <w:r>
-        <w:rPr>
-          <w:noProof/>
-          <w:lang w:eastAsia="pl-PL"/>
-        </w:rPr>
-        <mc:AlternateContent>
-          <mc:Choice Requires="wps">
-            <w:drawing>
-              <wp:anchor distT="45720" distB="45720" distL="114300" distR="114300" simplePos="0" relativeHeight="251667456" behindDoc="0" locked="0" layoutInCell="1" allowOverlap="1" wp14:anchorId="69B834B8" wp14:editId="331442B5">
-                <wp:simplePos x="0" y="0"/>
-                <wp:positionH relativeFrom="column">
-                  <wp:posOffset>2514600</wp:posOffset>
-                </wp:positionH>
-                <wp:positionV relativeFrom="paragraph">
-                  <wp:posOffset>0</wp:posOffset>
-                </wp:positionV>
-                <wp:extent cx="4333875" cy="9608185"/>
-                <wp:effectExtent l="0" t="0" r="0" b="635"/>
-                <wp:wrapSquare wrapText="bothSides"/>
-                <wp:docPr id="7" name="Pole tekstowe 2"/>
-                <wp:cNvGraphicFramePr>
-                  <a:graphicFrameLocks xmlns:a="http://schemas.openxmlformats.org/drawingml/2006/main"/>
-                </wp:cNvGraphicFramePr>
-                <a:graphic xmlns:a="http://schemas.openxmlformats.org/drawingml/2006/main">
-                  <a:graphicData uri="http://schemas.microsoft.com/office/word/2010/wordprocessingShape">
-                    <wps:wsp>
-                      <wps:cNvSpPr txBox="1">
-                        <a:spLocks noChangeArrowheads="1"/>
-                      </wps:cNvSpPr>
-                      <wps:spPr bwMode="auto">
-                        <a:xfrm>
-                          <a:off x="0" y="0"/>
-                          <a:ext cx="4333875" cy="9608185"/>
-                        </a:xfrm>
-                        <a:prstGeom prst="rect">
-                          <a:avLst/>
-                        </a:prstGeom>
-                        <a:noFill/>
-                        <a:ln w="9525">
-                          <a:noFill/>
-                          <a:miter lim="800000"/>
-                          <a:headEnd/>
-                          <a:tailEnd/>
-                        </a:ln>
-                      </wps:spPr>
-                      <wps:txbx>
-                        <w:txbxContent>
-                          <w:p>
-                            <w:pPr>
-                              <w:pStyle w:val="Styl1"/>
-                              <w:rPr>
-                                <w:lang w:val="en-US"/>
-                              </w:rPr>
-                            </w:pPr>
-                            <w:r>
-                              <w:rPr>
-                                <w:lang w:val="en-US"/>
-                              </w:rPr>
-                              <w:t>Summary</w:t>
-                            </w:r>
-                          </w:p>
-                          <w:p>
-                            <w:pPr>
-                              <w:jc w:val="both"/>
-                              <w:rPr>
-                                <w:sz w:val="24"/>
-                                <w:szCs w:val="24"/>
-                              </w:rPr>
-                            </w:pPr>
-                            <w:r>
-                              <w:rPr>
-                                <w:sz w:val="24"/>
-                                <w:szCs w:val="24"/>
-                                <w:lang w:val="en-US"/>
-                              </w:rPr>
-                              <w:t>Current s</w:t>
-                            </w:r>
-                            <w:r>
-                              <w:rPr>
-                                <w:sz w:val="24"/>
-                                <w:szCs w:val="24"/>
-                                <w:lang w:val="en-US"/>
-                              </w:rPr>
-                              <w:t>tudent of Computer Science and Engineering</w:t>
-                            </w:r>
-                            <w:r>
-                              <w:rPr>
-                                <w:sz w:val="24"/>
-                                <w:szCs w:val="24"/>
-                                <w:lang w:val="en-US"/>
-                              </w:rPr>
-                              <w:t>. Well-versed in numerous programming languages including HTML5, PHP OOP, JavaScript, CSS, MySQL</w:t>
-                            </w:r>
-                            <w:r>
-                              <w:rPr>
-                                <w:sz w:val="24"/>
-                                <w:szCs w:val="24"/>
-                                <w:lang w:val="en-US"/>
-                              </w:rPr>
-                              <w:t xml:space="preserve"> etc</w:t>
-                            </w:r>
-                            <w:r>
-                              <w:rPr>
-                                <w:sz w:val="24"/>
-                                <w:szCs w:val="24"/>
-                                <w:lang w:val="en-US"/>
-                              </w:rPr>
-                              <w:t xml:space="preserve">. </w:t>
-                            </w:r>
-                            <w:r>
-                              <w:rPr>
-                                <w:sz w:val="24"/>
-                                <w:szCs w:val="24"/>
-                              </w:rPr>
-                              <w:t>Strong background in project management.</w:t>
-                            </w:r>
-                            <w:r>
-                              <w:rPr>
-                                <w:sz w:val="24"/>
-                                <w:szCs w:val="24"/>
-                              </w:rPr>
-                              <w:t xml:space="preserve"> Concern about responsibilities. </w:t>
+                                <w:sz w:val="24"/>
+                                <w:szCs w:val="24"/>
+                                <w:lang w:val="en-US"/>
+                              </w:rPr>
+                              <w:t>.</w:t>
                             </w:r>
                           </w:p>
                           <w:p>
@@ -1097,8 +170,8 @@
                               <w:tblLook w:val="04A0" w:firstRow="1" w:lastRow="0" w:firstColumn="1" w:lastColumn="0" w:noHBand="0" w:noVBand="1"/>
                             </w:tblPr>
                             <w:tblGrid>
-                              <w:gridCol w:w="3343"/>
-                              <w:gridCol w:w="3195"/>
+                              <w:gridCol w:w="3491"/>
+                              <w:gridCol w:w="3359"/>
                             </w:tblGrid>
                             <w:tr>
                               <w:trPr>
@@ -1326,6 +399,72 @@
                           </w:p>
                           <w:p>
                             <w:pPr>
+                              <w:pStyle w:val="NoSpacing"/>
+                              <w:rPr>
+                                <w:sz w:val="24"/>
+                                <w:szCs w:val="24"/>
+                                <w:lang w:val="en-US"/>
+                              </w:rPr>
+                            </w:pPr>
+                            <w:r>
+                              <w:rPr>
+                                <w:b/>
+                                <w:bCs/>
+                                <w:sz w:val="24"/>
+                                <w:szCs w:val="24"/>
+                                <w:lang w:val="en-US"/>
+                              </w:rPr>
+                              <w:t>Magna Cum Laude</w:t>
+                            </w:r>
+                            <w:r>
+                              <w:rPr>
+                                <w:b/>
+                                <w:bCs/>
+                                <w:sz w:val="24"/>
+                                <w:szCs w:val="24"/>
+                                <w:lang w:val="en-US"/>
+                              </w:rPr>
+                              <w:t xml:space="preserve"> </w:t>
+                            </w:r>
+                            <w:r>
+                              <w:rPr>
+                                <w:b/>
+                                <w:bCs/>
+                                <w:sz w:val="24"/>
+                                <w:szCs w:val="24"/>
+                                <w:lang w:val="en-US"/>
+                              </w:rPr>
+                              <w:t>(Silver Medal)</w:t>
+                            </w:r>
+                            <w:r>
+                              <w:rPr>
+                                <w:b/>
+                                <w:bCs/>
+                                <w:sz w:val="24"/>
+                                <w:szCs w:val="24"/>
+                                <w:lang w:val="en-US"/>
+                              </w:rPr>
+                              <w:t xml:space="preserve"> </w:t>
+                            </w:r>
+                            <w:r>
+                              <w:rPr>
+                                <w:sz w:val="24"/>
+                                <w:szCs w:val="24"/>
+                                <w:lang w:val="en-US"/>
+                              </w:rPr>
+                              <w:t>–</w:t>
+                            </w:r>
+                            <w:r>
+                              <w:rPr>
+                                <w:sz w:val="24"/>
+                                <w:szCs w:val="24"/>
+                                <w:lang w:val="en-US"/>
+                              </w:rPr>
+                              <w:t xml:space="preserve"> Expected</w:t>
+                            </w:r>
+                          </w:p>
+                          <w:p>
+                            <w:pPr>
                               <w:pStyle w:val="Styl1"/>
                               <w:rPr>
                                 <w:lang w:val="en-US"/>
@@ -1397,7 +536,7 @@
                                 <w:szCs w:val="24"/>
                                 <w:lang w:val="en-US"/>
                               </w:rPr>
-                              <w:t>Studying</w:t>
+                              <w:t>2021</w:t>
                             </w:r>
                           </w:p>
                           <w:p>
@@ -1595,15 +734,7 @@
                                 <w:szCs w:val="24"/>
                                 <w:lang w:val="en-US"/>
                               </w:rPr>
-                              <w:t>201</w:t>
-                            </w:r>
-                            <w:r>
-                              <w:rPr>
-                                <w:sz w:val="24"/>
-                                <w:szCs w:val="24"/>
-                                <w:lang w:val="en-US"/>
-                              </w:rPr>
-                              <w:t>4</w:t>
+                              <w:t>2014</w:t>
                             </w:r>
                           </w:p>
                           <w:p>
@@ -1655,28 +786,6 @@
                           </w:p>
                           <w:p>
                             <w:pPr>
-                              <w:pStyle w:val="NoSpacing"/>
-                              <w:jc w:val="both"/>
-                              <w:rPr>
-                                <w:sz w:val="24"/>
-                                <w:szCs w:val="24"/>
-                                <w:lang w:val="en-US"/>
-                              </w:rPr>
-                            </w:pPr>
-                          </w:p>
-                          <w:p>
-                            <w:pPr>
-                              <w:pStyle w:val="NoSpacing"/>
-                              <w:jc w:val="both"/>
-                              <w:rPr>
-                                <w:sz w:val="24"/>
-                                <w:szCs w:val="24"/>
-                                <w:lang w:val="en-US"/>
-                              </w:rPr>
-                            </w:pPr>
-                          </w:p>
-                          <w:p>
-                            <w:pPr>
                               <w:pStyle w:val="Styl1"/>
                               <w:rPr>
                                 <w:lang w:val="en-US"/>
@@ -1686,7 +795,19 @@
                               <w:rPr>
                                 <w:lang w:val="en-US"/>
                               </w:rPr>
-                              <w:t>Computer and Programming Skills</w:t>
+                              <w:t xml:space="preserve">Computer and </w:t>
+                            </w:r>
+                            <w:r>
+                              <w:rPr>
+                                <w:lang w:val="en-US"/>
+                              </w:rPr>
+                              <w:t>Technology</w:t>
+                            </w:r>
+                            <w:r>
+                              <w:rPr>
+                                <w:lang w:val="en-US"/>
+                              </w:rPr>
+                              <w:t xml:space="preserve"> Skills</w:t>
                             </w:r>
                           </w:p>
                           <w:tbl>
@@ -1704,8 +825,8 @@
                               <w:tblLook w:val="04A0" w:firstRow="1" w:lastRow="0" w:firstColumn="1" w:lastColumn="0" w:noHBand="0" w:noVBand="1"/>
                             </w:tblPr>
                             <w:tblGrid>
-                              <w:gridCol w:w="3262"/>
-                              <w:gridCol w:w="3276"/>
+                              <w:gridCol w:w="3430"/>
+                              <w:gridCol w:w="3420"/>
                             </w:tblGrid>
                             <w:tr>
                               <w:trPr>
@@ -1838,11 +959,6 @@
                                     <w:t>C#</w:t>
                                   </w:r>
                                 </w:p>
-                              </w:tc>
-                              <w:tc>
-                                <w:tcPr>
-                                  <w:tcW w:w="4697" w:type="dxa"/>
-                                </w:tcPr>
                                 <w:p>
                                   <w:pPr>
                                     <w:pStyle w:val="ListParagraph"/>
@@ -1861,49 +977,7 @@
                                       <w:sz w:val="24"/>
                                       <w:szCs w:val="24"/>
                                     </w:rPr>
-                                    <w:t>Python</w:t>
-                                  </w:r>
-                                </w:p>
-                                <w:p>
-                                  <w:pPr>
-                                    <w:pStyle w:val="ListParagraph"/>
-                                    <w:numPr>
-                                      <w:ilvl w:val="0"/>
-                                      <w:numId w:val="2"/>
-                                    </w:numPr>
-                                    <w:spacing w:line="240" w:lineRule="auto"/>
-                                    <w:rPr>
-                                      <w:sz w:val="24"/>
-                                      <w:szCs w:val="24"/>
-                                    </w:rPr>
-                                  </w:pPr>
-                                  <w:r>
-                                    <w:rPr>
-                                      <w:sz w:val="24"/>
-                                      <w:szCs w:val="24"/>
-                                    </w:rPr>
-                                    <w:t>HTML</w:t>
-                                  </w:r>
-                                </w:p>
-                                <w:p>
-                                  <w:pPr>
-                                    <w:pStyle w:val="ListParagraph"/>
-                                    <w:numPr>
-                                      <w:ilvl w:val="0"/>
-                                      <w:numId w:val="2"/>
-                                    </w:numPr>
-                                    <w:spacing w:line="240" w:lineRule="auto"/>
-                                    <w:rPr>
-                                      <w:sz w:val="24"/>
-                                      <w:szCs w:val="24"/>
-                                    </w:rPr>
-                                  </w:pPr>
-                                  <w:r>
-                                    <w:rPr>
-                                      <w:sz w:val="24"/>
-                                      <w:szCs w:val="24"/>
-                                    </w:rPr>
-                                    <w:t>PHP</w:t>
+                                    <w:t>php</w:t>
                                   </w:r>
                                 </w:p>
                                 <w:p>
@@ -1930,6 +1004,223 @@
                                 <w:p>
                                   <w:pPr>
                                     <w:pStyle w:val="ListParagraph"/>
+                                    <w:numPr>
+                                      <w:ilvl w:val="0"/>
+                                      <w:numId w:val="2"/>
+                                    </w:numPr>
+                                    <w:spacing w:line="240" w:lineRule="auto"/>
+                                    <w:rPr>
+                                      <w:sz w:val="24"/>
+                                      <w:szCs w:val="24"/>
+                                    </w:rPr>
+                                  </w:pPr>
+                                  <w:r>
+                                    <w:rPr>
+                                      <w:sz w:val="24"/>
+                                      <w:szCs w:val="24"/>
+                                    </w:rPr>
+                                    <w:t>XML</w:t>
+                                  </w:r>
+                                </w:p>
+                                <w:p>
+                                  <w:pPr>
+                                    <w:pStyle w:val="ListParagraph"/>
+                                    <w:numPr>
+                                      <w:ilvl w:val="0"/>
+                                      <w:numId w:val="2"/>
+                                    </w:numPr>
+                                    <w:spacing w:line="240" w:lineRule="auto"/>
+                                    <w:rPr>
+                                      <w:sz w:val="24"/>
+                                      <w:szCs w:val="24"/>
+                                      <w:lang w:val="en-US"/>
+                                    </w:rPr>
+                                  </w:pPr>
+                                  <w:r>
+                                    <w:rPr>
+                                      <w:sz w:val="24"/>
+                                      <w:szCs w:val="24"/>
+                                      <w:lang w:val="en-US"/>
+                                    </w:rPr>
+                                    <w:t>HTML</w:t>
+                                  </w:r>
+                                </w:p>
+                              </w:tc>
+                              <w:tc>
+                                <w:tcPr>
+                                  <w:tcW w:w="4697" w:type="dxa"/>
+                                </w:tcPr>
+                                <w:p>
+                                  <w:pPr>
+                                    <w:pStyle w:val="ListParagraph"/>
+                                    <w:numPr>
+                                      <w:ilvl w:val="0"/>
+                                      <w:numId w:val="2"/>
+                                    </w:numPr>
+                                    <w:spacing w:line="240" w:lineRule="auto"/>
+                                    <w:rPr>
+                                      <w:sz w:val="24"/>
+                                      <w:szCs w:val="24"/>
+                                    </w:rPr>
+                                  </w:pPr>
+                                  <w:r>
+                                    <w:rPr>
+                                      <w:sz w:val="24"/>
+                                      <w:szCs w:val="24"/>
+                                    </w:rPr>
+                                    <w:t>jQuery</w:t>
+                                  </w:r>
+                                </w:p>
+                                <w:p>
+                                  <w:pPr>
+                                    <w:pStyle w:val="ListParagraph"/>
+                                    <w:numPr>
+                                      <w:ilvl w:val="0"/>
+                                      <w:numId w:val="2"/>
+                                    </w:numPr>
+                                    <w:spacing w:line="240" w:lineRule="auto"/>
+                                    <w:rPr>
+                                      <w:sz w:val="24"/>
+                                      <w:szCs w:val="24"/>
+                                    </w:rPr>
+                                  </w:pPr>
+                                  <w:r>
+                                    <w:rPr>
+                                      <w:sz w:val="24"/>
+                                      <w:szCs w:val="24"/>
+                                    </w:rPr>
+                                    <w:t>Laravel</w:t>
+                                  </w:r>
+                                </w:p>
+                                <w:p>
+                                  <w:pPr>
+                                    <w:pStyle w:val="ListParagraph"/>
+                                    <w:numPr>
+                                      <w:ilvl w:val="0"/>
+                                      <w:numId w:val="2"/>
+                                    </w:numPr>
+                                    <w:spacing w:line="240" w:lineRule="auto"/>
+                                    <w:rPr>
+                                      <w:sz w:val="24"/>
+                                      <w:szCs w:val="24"/>
+                                    </w:rPr>
+                                  </w:pPr>
+                                  <w:r>
+                                    <w:rPr>
+                                      <w:sz w:val="24"/>
+                                      <w:szCs w:val="24"/>
+                                    </w:rPr>
+                                    <w:t>node.js</w:t>
+                                  </w:r>
+                                </w:p>
+                                <w:p>
+                                  <w:pPr>
+                                    <w:pStyle w:val="ListParagraph"/>
+                                    <w:numPr>
+                                      <w:ilvl w:val="0"/>
+                                      <w:numId w:val="2"/>
+                                    </w:numPr>
+                                    <w:spacing w:line="240" w:lineRule="auto"/>
+                                    <w:rPr>
+                                      <w:sz w:val="24"/>
+                                      <w:szCs w:val="24"/>
+                                    </w:rPr>
+                                  </w:pPr>
+                                  <w:r>
+                                    <w:rPr>
+                                      <w:sz w:val="24"/>
+                                      <w:szCs w:val="24"/>
+                                    </w:rPr>
+                                    <w:t>Express.js</w:t>
+                                  </w:r>
+                                </w:p>
+                                <w:p>
+                                  <w:pPr>
+                                    <w:pStyle w:val="ListParagraph"/>
+                                    <w:numPr>
+                                      <w:ilvl w:val="0"/>
+                                      <w:numId w:val="2"/>
+                                    </w:numPr>
+                                    <w:spacing w:line="240" w:lineRule="auto"/>
+                                    <w:rPr>
+                                      <w:sz w:val="24"/>
+                                      <w:szCs w:val="24"/>
+                                    </w:rPr>
+                                  </w:pPr>
+                                  <w:r>
+                                    <w:rPr>
+                                      <w:sz w:val="24"/>
+                                      <w:szCs w:val="24"/>
+                                    </w:rPr>
+                                    <w:t>ASP.net (MVC &amp; api)</w:t>
+                                  </w:r>
+                                </w:p>
+                                <w:p>
+                                  <w:pPr>
+                                    <w:pStyle w:val="ListParagraph"/>
+                                    <w:numPr>
+                                      <w:ilvl w:val="0"/>
+                                      <w:numId w:val="2"/>
+                                    </w:numPr>
+                                    <w:spacing w:line="240" w:lineRule="auto"/>
+                                    <w:rPr>
+                                      <w:sz w:val="24"/>
+                                      <w:szCs w:val="24"/>
+                                    </w:rPr>
+                                  </w:pPr>
+                                  <w:r>
+                                    <w:rPr>
+                                      <w:sz w:val="24"/>
+                                      <w:szCs w:val="24"/>
+                                    </w:rPr>
+                                    <w:t>Oracle</w:t>
+                                  </w:r>
+                                </w:p>
+                                <w:p>
+                                  <w:pPr>
+                                    <w:pStyle w:val="ListParagraph"/>
+                                    <w:numPr>
+                                      <w:ilvl w:val="0"/>
+                                      <w:numId w:val="2"/>
+                                    </w:numPr>
+                                    <w:spacing w:line="240" w:lineRule="auto"/>
+                                    <w:rPr>
+                                      <w:sz w:val="24"/>
+                                      <w:szCs w:val="24"/>
+                                    </w:rPr>
+                                  </w:pPr>
+                                  <w:r>
+                                    <w:rPr>
+                                      <w:sz w:val="24"/>
+                                      <w:szCs w:val="24"/>
+                                    </w:rPr>
+                                    <w:t>MySQL</w:t>
+                                  </w:r>
+                                </w:p>
+                                <w:p>
+                                  <w:pPr>
+                                    <w:pStyle w:val="ListParagraph"/>
+                                    <w:numPr>
+                                      <w:ilvl w:val="0"/>
+                                      <w:numId w:val="2"/>
+                                    </w:numPr>
+                                    <w:spacing w:line="240" w:lineRule="auto"/>
+                                    <w:rPr>
+                                      <w:sz w:val="24"/>
+                                      <w:szCs w:val="24"/>
+                                    </w:rPr>
+                                  </w:pPr>
+                                  <w:r>
+                                    <w:rPr>
+                                      <w:sz w:val="24"/>
+                                      <w:szCs w:val="24"/>
+                                    </w:rPr>
+                                    <w:t>Microsoft SQL Server</w:t>
+                                  </w:r>
+                                </w:p>
+                                <w:p>
+                                  <w:pPr>
+                                    <w:pStyle w:val="ListParagraph"/>
                                     <w:spacing w:line="240" w:lineRule="auto"/>
                                     <w:rPr>
                                       <w:sz w:val="24"/>
@@ -1968,7 +1259,11 @@
           </mc:Choice>
           <mc:Fallback>
             <w:pict>
-              <v:shape w14:anchorId="69B834B8" id="_x0000_s1028" type="#_x0000_t202" style="position:absolute;margin-left:198pt;margin-top:0;width:341.25pt;height:756.55pt;z-index:251667456;visibility:visible;mso-wrap-style:square;mso-width-percent:0;mso-height-percent:0;mso-wrap-distance-left:9pt;mso-wrap-distance-top:3.6pt;mso-wrap-distance-right:9pt;mso-wrap-distance-bottom:3.6pt;mso-position-horizontal:absolute;mso-position-horizontal-relative:text;mso-position-vertical:absolute;mso-position-vertical-relative:text;mso-width-percent:0;mso-height-percent:0;mso-width-relative:margin;mso-height-relative:margin;v-text-anchor:top" o:gfxdata="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" filled="f" stroked="f">
+              <v:shapetype w14:anchorId="69B834B8" id="_x0000_t202" coordsize="21600,21600" o:spt="202" path="m,l,21600r21600,l21600,xe">
+                <v:stroke joinstyle="miter"/>
+                <v:path gradientshapeok="t" o:connecttype="rect"/>
+              </v:shapetype>
+              <v:shape id="Pole tekstowe 2" o:spid="_x0000_s1026" type="#_x0000_t202" style="position:absolute;margin-left:182.4pt;margin-top:0;width:356.85pt;height:806.4pt;z-index:251667456;visibility:visible;mso-wrap-style:square;mso-width-percent:0;mso-height-percent:0;mso-wrap-distance-left:9pt;mso-wrap-distance-top:3.6pt;mso-wrap-distance-right:9pt;mso-wrap-distance-bottom:3.6pt;mso-position-horizontal:absolute;mso-position-horizontal-relative:text;mso-position-vertical:absolute;mso-position-vertical-relative:text;mso-width-percent:0;mso-height-percent:0;mso-width-relative:margin;mso-height-relative:margin;v-text-anchor:top" o:gfxdata="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" filled="f" stroked="f">
                 <v:textbox>
                   <w:txbxContent>
                     <w:p>
@@ -1989,63 +1284,76 @@
                       <w:pPr>
                         <w:jc w:val="both"/>
                         <w:rPr>
-                          <w:sz w:val="24"/>
-                          <w:szCs w:val="24"/>
+                          <w:sz w:val="28"/>
+                          <w:szCs w:val="28"/>
                         </w:rPr>
                       </w:pPr>
                       <w:r>
                         <w:rPr>
                           <w:sz w:val="24"/>
                           <w:szCs w:val="24"/>
-                          <w:lang w:val="en-US"/>
-                        </w:rPr>
-                        <w:t>Current s</w:t>
-                      </w:r>
-                      <w:r>
-                        <w:rPr>
-                          <w:sz w:val="24"/>
-                          <w:szCs w:val="24"/>
-                          <w:lang w:val="en-US"/>
-                        </w:rPr>
-                        <w:t>tudent of Computer Science and Engineering</w:t>
-                      </w:r>
-                      <w:r>
-                        <w:rPr>
-                          <w:sz w:val="24"/>
-                          <w:szCs w:val="24"/>
-                          <w:lang w:val="en-US"/>
-                        </w:rPr>
-                        <w:t>. Well-versed in numerous programming languages including HTML5, PHP OOP, JavaScript, CSS, MySQL</w:t>
-                      </w:r>
-                      <w:r>
-                        <w:rPr>
-                          <w:sz w:val="24"/>
-                          <w:szCs w:val="24"/>
-                          <w:lang w:val="en-US"/>
-                        </w:rPr>
-                        <w:t xml:space="preserve"> etc</w:t>
-                      </w:r>
-                      <w:r>
-                        <w:rPr>
-                          <w:sz w:val="24"/>
-                          <w:szCs w:val="24"/>
-                          <w:lang w:val="en-US"/>
-                        </w:rPr>
-                        <w:t xml:space="preserve">. </w:t>
-                      </w:r>
-                      <w:r>
-                        <w:rPr>
-                          <w:sz w:val="24"/>
-                          <w:szCs w:val="24"/>
-                        </w:rPr>
-                        <w:t>Strong background in project management.</w:t>
-                      </w:r>
-                      <w:r>
-                        <w:rPr>
-                          <w:sz w:val="24"/>
-                          <w:szCs w:val="24"/>
-                        </w:rPr>
-                        <w:t xml:space="preserve"> Concern about responsibilities. </w:t>
+                        </w:rPr>
+                        <w:t>Web Developer specializing in back end development. Well-versed in numerous programming languages including C#, Python, JavaScript, PHP, SQL, C, C++, HTML5, CSS etc. Seeking an organization where I can use my talents and skills to grow in the field of Computer Science. Secure position in a creative and dynamic work environment where I can apply my skills.</w:t>
+                      </w:r>
+                      <w:r>
+                        <w:rPr>
+                          <w:sz w:val="28"/>
+                          <w:szCs w:val="28"/>
+                        </w:rPr>
+                        <w:t xml:space="preserve"> </w:t>
+                      </w:r>
+                    </w:p>
+                    <w:p>
+                      <w:pPr>
+                        <w:pStyle w:val="Styl1"/>
+                        <w:rPr>
+                          <w:lang w:val="en-US"/>
+                        </w:rPr>
+                      </w:pPr>
+                      <w:r>
+                        <w:rPr>
+                          <w:lang w:val="en-US"/>
+                        </w:rPr>
+                        <w:t>Experience</w:t>
+                      </w:r>
+                    </w:p>
+                    <w:p>
+                      <w:pPr>
+                        <w:pStyle w:val="ListParagraph"/>
+                        <w:numPr>
+                          <w:ilvl w:val="0"/>
+                          <w:numId w:val="3"/>
+                        </w:numPr>
+                        <w:jc w:val="both"/>
+                        <w:rPr>
+                          <w:sz w:val="24"/>
+                          <w:szCs w:val="24"/>
+                        </w:rPr>
+                      </w:pPr>
+                      <w:r>
+                        <w:rPr>
+                          <w:sz w:val="24"/>
+                          <w:szCs w:val="24"/>
+                        </w:rPr>
+                        <w:t xml:space="preserve">Former Teaching and Research Assistant at </w:t>
+                      </w:r>
+                      <w:r>
+                        <w:rPr>
+                          <w:b/>
+                          <w:sz w:val="24"/>
+                          <w:szCs w:val="24"/>
+                          <w:lang w:val="en-US"/>
+                        </w:rPr>
+                        <w:t>American International University-Bangladesh</w:t>
+                      </w:r>
+                      <w:r>
+                        <w:rPr>
+                          <w:b/>
+                          <w:sz w:val="24"/>
+                          <w:szCs w:val="24"/>
+                          <w:lang w:val="en-US"/>
+                        </w:rPr>
+                        <w:t>.</w:t>
                       </w:r>
                     </w:p>
                     <w:p>
@@ -2077,8 +1385,8 @@
                         <w:tblLook w:val="04A0" w:firstRow="1" w:lastRow="0" w:firstColumn="1" w:lastColumn="0" w:noHBand="0" w:noVBand="1"/>
                       </w:tblPr>
                       <w:tblGrid>
-                        <w:gridCol w:w="3343"/>
-                        <w:gridCol w:w="3195"/>
+                        <w:gridCol w:w="3491"/>
+                        <w:gridCol w:w="3359"/>
                       </w:tblGrid>
                       <w:tr>
                         <w:trPr>
@@ -2306,6 +1614,72 @@
                     </w:p>
                     <w:p>
                       <w:pPr>
+                        <w:pStyle w:val="NoSpacing"/>
+                        <w:rPr>
+                          <w:sz w:val="24"/>
+                          <w:szCs w:val="24"/>
+                          <w:lang w:val="en-US"/>
+                        </w:rPr>
+                      </w:pPr>
+                      <w:r>
+                        <w:rPr>
+                          <w:b/>
+                          <w:bCs/>
+                          <w:sz w:val="24"/>
+                          <w:szCs w:val="24"/>
+                          <w:lang w:val="en-US"/>
+                        </w:rPr>
+                        <w:t>Magna Cum Laude</w:t>
+                      </w:r>
+                      <w:r>
+                        <w:rPr>
+                          <w:b/>
+                          <w:bCs/>
+                          <w:sz w:val="24"/>
+                          <w:szCs w:val="24"/>
+                          <w:lang w:val="en-US"/>
+                        </w:rPr>
+                        <w:t xml:space="preserve"> </w:t>
+                      </w:r>
+                      <w:r>
+                        <w:rPr>
+                          <w:b/>
+                          <w:bCs/>
+                          <w:sz w:val="24"/>
+                          <w:szCs w:val="24"/>
+                          <w:lang w:val="en-US"/>
+                        </w:rPr>
+                        <w:t>(Silver Medal)</w:t>
+                      </w:r>
+                      <w:r>
+                        <w:rPr>
+                          <w:b/>
+                          <w:bCs/>
+                          <w:sz w:val="24"/>
+                          <w:szCs w:val="24"/>
+                          <w:lang w:val="en-US"/>
+                        </w:rPr>
+                        <w:t xml:space="preserve"> </w:t>
+                      </w:r>
+                      <w:r>
+                        <w:rPr>
+                          <w:sz w:val="24"/>
+                          <w:szCs w:val="24"/>
+                          <w:lang w:val="en-US"/>
+                        </w:rPr>
+                        <w:t>–</w:t>
+                      </w:r>
+                      <w:r>
+                        <w:rPr>
+                          <w:sz w:val="24"/>
+                          <w:szCs w:val="24"/>
+                          <w:lang w:val="en-US"/>
+                        </w:rPr>
+                        <w:t xml:space="preserve"> Expected</w:t>
+                      </w:r>
+                    </w:p>
+                    <w:p>
+                      <w:pPr>
                         <w:pStyle w:val="Styl1"/>
                         <w:rPr>
                           <w:lang w:val="en-US"/>
@@ -2377,7 +1751,7 @@
                           <w:szCs w:val="24"/>
                           <w:lang w:val="en-US"/>
                         </w:rPr>
-                        <w:t>Studying</w:t>
+                        <w:t>2021</w:t>
                       </w:r>
                     </w:p>
                     <w:p>
@@ -2575,15 +1949,7 @@
                           <w:szCs w:val="24"/>
                           <w:lang w:val="en-US"/>
                         </w:rPr>
-                        <w:t>201</w:t>
-                      </w:r>
-                      <w:r>
-                        <w:rPr>
-                          <w:sz w:val="24"/>
-                          <w:szCs w:val="24"/>
-                          <w:lang w:val="en-US"/>
-                        </w:rPr>
-                        <w:t>4</w:t>
+                        <w:t>2014</w:t>
                       </w:r>
                     </w:p>
                     <w:p>
@@ -2635,38 +2001,28 @@
                     </w:p>
                     <w:p>
                       <w:pPr>
-                        <w:pStyle w:val="NoSpacing"/>
-                        <w:jc w:val="both"/>
-                        <w:rPr>
-                          <w:sz w:val="24"/>
-                          <w:szCs w:val="24"/>
+                        <w:pStyle w:val="Styl1"/>
+                        <w:rPr>
                           <w:lang w:val="en-US"/>
                         </w:rPr>
                       </w:pPr>
-                    </w:p>
-                    <w:p>
-                      <w:pPr>
-                        <w:pStyle w:val="NoSpacing"/>
-                        <w:jc w:val="both"/>
-                        <w:rPr>
-                          <w:sz w:val="24"/>
-                          <w:szCs w:val="24"/>
-                          <w:lang w:val="en-US"/>
-                        </w:rPr>
-                      </w:pPr>
-                    </w:p>
-                    <w:p>
-                      <w:pPr>
-                        <w:pStyle w:val="Styl1"/>
-                        <w:rPr>
-                          <w:lang w:val="en-US"/>
-                        </w:rPr>
-                      </w:pPr>
-                      <w:r>
-                        <w:rPr>
-                          <w:lang w:val="en-US"/>
-                        </w:rPr>
-                        <w:t>Computer and Programming Skills</w:t>
+                      <w:r>
+                        <w:rPr>
+                          <w:lang w:val="en-US"/>
+                        </w:rPr>
+                        <w:t xml:space="preserve">Computer and </w:t>
+                      </w:r>
+                      <w:r>
+                        <w:rPr>
+                          <w:lang w:val="en-US"/>
+                        </w:rPr>
+                        <w:t>Technology</w:t>
+                      </w:r>
+                      <w:r>
+                        <w:rPr>
+                          <w:lang w:val="en-US"/>
+                        </w:rPr>
+                        <w:t xml:space="preserve"> Skills</w:t>
                       </w:r>
                     </w:p>
                     <w:tbl>
@@ -2684,8 +2040,8 @@
                         <w:tblLook w:val="04A0" w:firstRow="1" w:lastRow="0" w:firstColumn="1" w:lastColumn="0" w:noHBand="0" w:noVBand="1"/>
                       </w:tblPr>
                       <w:tblGrid>
-                        <w:gridCol w:w="3262"/>
-                        <w:gridCol w:w="3276"/>
+                        <w:gridCol w:w="3430"/>
+                        <w:gridCol w:w="3420"/>
                       </w:tblGrid>
                       <w:tr>
                         <w:trPr>
@@ -2818,11 +2174,6 @@
                               <w:t>C#</w:t>
                             </w:r>
                           </w:p>
-                        </w:tc>
-                        <w:tc>
-                          <w:tcPr>
-                            <w:tcW w:w="4697" w:type="dxa"/>
-                          </w:tcPr>
                           <w:p>
                             <w:pPr>
                               <w:pStyle w:val="ListParagraph"/>
@@ -2841,7 +2192,7 @@
                                 <w:sz w:val="24"/>
                                 <w:szCs w:val="24"/>
                               </w:rPr>
-                              <w:t>Python</w:t>
+                              <w:t>php</w:t>
                             </w:r>
                           </w:p>
                           <w:p>
@@ -2862,7 +2213,7 @@
                                 <w:sz w:val="24"/>
                                 <w:szCs w:val="24"/>
                               </w:rPr>
-                              <w:t>HTML</w:t>
+                              <w:t>JavaScript</w:t>
                             </w:r>
                           </w:p>
                           <w:p>
@@ -2883,7 +2234,7 @@
                                 <w:sz w:val="24"/>
                                 <w:szCs w:val="24"/>
                               </w:rPr>
-                              <w:t>PHP</w:t>
+                              <w:t>XML</w:t>
                             </w:r>
                           </w:p>
                           <w:p>
@@ -2897,14 +2248,189 @@
                               <w:rPr>
                                 <w:sz w:val="24"/>
                                 <w:szCs w:val="24"/>
-                              </w:rPr>
-                            </w:pPr>
-                            <w:r>
-                              <w:rPr>
-                                <w:sz w:val="24"/>
-                                <w:szCs w:val="24"/>
-                              </w:rPr>
-                              <w:t>JavaScript</w:t>
+                                <w:lang w:val="en-US"/>
+                              </w:rPr>
+                            </w:pPr>
+                            <w:r>
+                              <w:rPr>
+                                <w:sz w:val="24"/>
+                                <w:szCs w:val="24"/>
+                                <w:lang w:val="en-US"/>
+                              </w:rPr>
+                              <w:t>HTML</w:t>
+                            </w:r>
+                          </w:p>
+                        </w:tc>
+                        <w:tc>
+                          <w:tcPr>
+                            <w:tcW w:w="4697" w:type="dxa"/>
+                          </w:tcPr>
+                          <w:p>
+                            <w:pPr>
+                              <w:pStyle w:val="ListParagraph"/>
+                              <w:numPr>
+                                <w:ilvl w:val="0"/>
+                                <w:numId w:val="2"/>
+                              </w:numPr>
+                              <w:spacing w:line="240" w:lineRule="auto"/>
+                              <w:rPr>
+                                <w:sz w:val="24"/>
+                                <w:szCs w:val="24"/>
+                              </w:rPr>
+                            </w:pPr>
+                            <w:r>
+                              <w:rPr>
+                                <w:sz w:val="24"/>
+                                <w:szCs w:val="24"/>
+                              </w:rPr>
+                              <w:t>jQuery</w:t>
+                            </w:r>
+                          </w:p>
+                          <w:p>
+                            <w:pPr>
+                              <w:pStyle w:val="ListParagraph"/>
+                              <w:numPr>
+                                <w:ilvl w:val="0"/>
+                                <w:numId w:val="2"/>
+                              </w:numPr>
+                              <w:spacing w:line="240" w:lineRule="auto"/>
+                              <w:rPr>
+                                <w:sz w:val="24"/>
+                                <w:szCs w:val="24"/>
+                              </w:rPr>
+                            </w:pPr>
+                            <w:r>
+                              <w:rPr>
+                                <w:sz w:val="24"/>
+                                <w:szCs w:val="24"/>
+                              </w:rPr>
+                              <w:t>Laravel</w:t>
+                            </w:r>
+                          </w:p>
+                          <w:p>
+                            <w:pPr>
+                              <w:pStyle w:val="ListParagraph"/>
+                              <w:numPr>
+                                <w:ilvl w:val="0"/>
+                                <w:numId w:val="2"/>
+                              </w:numPr>
+                              <w:spacing w:line="240" w:lineRule="auto"/>
+                              <w:rPr>
+                                <w:sz w:val="24"/>
+                                <w:szCs w:val="24"/>
+                              </w:rPr>
+                            </w:pPr>
+                            <w:r>
+                              <w:rPr>
+                                <w:sz w:val="24"/>
+                                <w:szCs w:val="24"/>
+                              </w:rPr>
+                              <w:t>node.js</w:t>
+                            </w:r>
+                          </w:p>
+                          <w:p>
+                            <w:pPr>
+                              <w:pStyle w:val="ListParagraph"/>
+                              <w:numPr>
+                                <w:ilvl w:val="0"/>
+                                <w:numId w:val="2"/>
+                              </w:numPr>
+                              <w:spacing w:line="240" w:lineRule="auto"/>
+                              <w:rPr>
+                                <w:sz w:val="24"/>
+                                <w:szCs w:val="24"/>
+                              </w:rPr>
+                            </w:pPr>
+                            <w:r>
+                              <w:rPr>
+                                <w:sz w:val="24"/>
+                                <w:szCs w:val="24"/>
+                              </w:rPr>
+                              <w:t>Express.js</w:t>
+                            </w:r>
+                          </w:p>
+                          <w:p>
+                            <w:pPr>
+                              <w:pStyle w:val="ListParagraph"/>
+                              <w:numPr>
+                                <w:ilvl w:val="0"/>
+                                <w:numId w:val="2"/>
+                              </w:numPr>
+                              <w:spacing w:line="240" w:lineRule="auto"/>
+                              <w:rPr>
+                                <w:sz w:val="24"/>
+                                <w:szCs w:val="24"/>
+                              </w:rPr>
+                            </w:pPr>
+                            <w:r>
+                              <w:rPr>
+                                <w:sz w:val="24"/>
+                                <w:szCs w:val="24"/>
+                              </w:rPr>
+                              <w:t>ASP.net (MVC &amp; api)</w:t>
+                            </w:r>
+                          </w:p>
+                          <w:p>
+                            <w:pPr>
+                              <w:pStyle w:val="ListParagraph"/>
+                              <w:numPr>
+                                <w:ilvl w:val="0"/>
+                                <w:numId w:val="2"/>
+                              </w:numPr>
+                              <w:spacing w:line="240" w:lineRule="auto"/>
+                              <w:rPr>
+                                <w:sz w:val="24"/>
+                                <w:szCs w:val="24"/>
+                              </w:rPr>
+                            </w:pPr>
+                            <w:r>
+                              <w:rPr>
+                                <w:sz w:val="24"/>
+                                <w:szCs w:val="24"/>
+                              </w:rPr>
+                              <w:t>Oracle</w:t>
+                            </w:r>
+                          </w:p>
+                          <w:p>
+                            <w:pPr>
+                              <w:pStyle w:val="ListParagraph"/>
+                              <w:numPr>
+                                <w:ilvl w:val="0"/>
+                                <w:numId w:val="2"/>
+                              </w:numPr>
+                              <w:spacing w:line="240" w:lineRule="auto"/>
+                              <w:rPr>
+                                <w:sz w:val="24"/>
+                                <w:szCs w:val="24"/>
+                              </w:rPr>
+                            </w:pPr>
+                            <w:r>
+                              <w:rPr>
+                                <w:sz w:val="24"/>
+                                <w:szCs w:val="24"/>
+                              </w:rPr>
+                              <w:t>MySQL</w:t>
+                            </w:r>
+                          </w:p>
+                          <w:p>
+                            <w:pPr>
+                              <w:pStyle w:val="ListParagraph"/>
+                              <w:numPr>
+                                <w:ilvl w:val="0"/>
+                                <w:numId w:val="2"/>
+                              </w:numPr>
+                              <w:spacing w:line="240" w:lineRule="auto"/>
+                              <w:rPr>
+                                <w:sz w:val="24"/>
+                                <w:szCs w:val="24"/>
+                              </w:rPr>
+                            </w:pPr>
+                            <w:r>
+                              <w:rPr>
+                                <w:sz w:val="24"/>
+                                <w:szCs w:val="24"/>
+                              </w:rPr>
+                              <w:t>Microsoft SQL Server</w:t>
                             </w:r>
                           </w:p>
                           <w:p>
@@ -2933,6 +2459,1167 @@
                 </v:textbox>
                 <w10:wrap type="square"/>
               </v:shape>
+            </w:pict>
+          </mc:Fallback>
+        </mc:AlternateContent>
+      </w:r>
+      <w:r>
+        <w:rPr>
+          <w:noProof/>
+          <w:lang w:eastAsia="pl-PL"/>
+        </w:rPr>
+        <mc:AlternateContent>
+          <mc:Choice Requires="wps">
+            <w:drawing>
+              <wp:anchor distT="45720" distB="45720" distL="114300" distR="114300" simplePos="0" relativeHeight="251665408" behindDoc="0" locked="0" layoutInCell="1" allowOverlap="1" wp14:anchorId="3C774294" wp14:editId="2199386E">
+                <wp:simplePos x="0" y="0"/>
+                <wp:positionH relativeFrom="column">
+                  <wp:posOffset>-198120</wp:posOffset>
+                </wp:positionH>
+                <wp:positionV relativeFrom="paragraph">
+                  <wp:posOffset>3970020</wp:posOffset>
+                </wp:positionV>
+                <wp:extent cx="2190750" cy="5636260"/>
+                <wp:effectExtent l="0" t="0" r="0" b="2540"/>
+                <wp:wrapSquare wrapText="bothSides"/>
+                <wp:docPr id="4" name="Pole tekstowe 2"/>
+                <wp:cNvGraphicFramePr>
+                  <a:graphicFrameLocks xmlns:a="http://schemas.openxmlformats.org/drawingml/2006/main"/>
+                </wp:cNvGraphicFramePr>
+                <a:graphic xmlns:a="http://schemas.openxmlformats.org/drawingml/2006/main">
+                  <a:graphicData uri="http://schemas.microsoft.com/office/word/2010/wordprocessingShape">
+                    <wps:wsp>
+                      <wps:cNvSpPr txBox="1">
+                        <a:spLocks noChangeArrowheads="1"/>
+                      </wps:cNvSpPr>
+                      <wps:spPr bwMode="auto">
+                        <a:xfrm>
+                          <a:off x="0" y="0"/>
+                          <a:ext cx="2190750" cy="5636260"/>
+                        </a:xfrm>
+                        <a:prstGeom prst="rect">
+                          <a:avLst/>
+                        </a:prstGeom>
+                        <a:noFill/>
+                        <a:ln w="9525">
+                          <a:noFill/>
+                          <a:miter lim="800000"/>
+                          <a:headEnd/>
+                          <a:tailEnd/>
+                        </a:ln>
+                      </wps:spPr>
+                      <wps:txbx>
+                        <w:txbxContent>
+                          <w:p>
+                            <w:pPr>
+                              <w:pStyle w:val="Styl1"/>
+                              <w:rPr>
+                                <w:lang w:val="en-US"/>
+                              </w:rPr>
+                            </w:pPr>
+                            <w:r>
+                              <w:rPr>
+                                <w:lang w:val="en-US"/>
+                              </w:rPr>
+                              <w:t>Contact</w:t>
+                            </w:r>
+                          </w:p>
+                          <w:p>
+                            <w:pPr>
+                              <w:pStyle w:val="NoSpacing"/>
+                              <w:rPr>
+                                <w:b/>
+                                <w:bCs/>
+                                <w:sz w:val="24"/>
+                                <w:szCs w:val="24"/>
+                                <w:lang w:val="en-US"/>
+                              </w:rPr>
+                            </w:pPr>
+                            <w:r>
+                              <w:rPr>
+                                <w:b/>
+                                <w:bCs/>
+                                <w:sz w:val="24"/>
+                                <w:szCs w:val="24"/>
+                                <w:lang w:val="en-US"/>
+                              </w:rPr>
+                              <w:t xml:space="preserve">Present </w:t>
+                            </w:r>
+                            <w:r>
+                              <w:rPr>
+                                <w:b/>
+                                <w:bCs/>
+                                <w:sz w:val="24"/>
+                                <w:szCs w:val="24"/>
+                                <w:lang w:val="en-US"/>
+                              </w:rPr>
+                              <w:t>Address:</w:t>
+                            </w:r>
+                          </w:p>
+                          <w:p>
+                            <w:pPr>
+                              <w:pStyle w:val="NoSpacing"/>
+                              <w:rPr>
+                                <w:sz w:val="24"/>
+                                <w:szCs w:val="24"/>
+                                <w:lang w:val="en-US"/>
+                              </w:rPr>
+                            </w:pPr>
+                            <w:r>
+                              <w:rPr>
+                                <w:sz w:val="24"/>
+                                <w:szCs w:val="24"/>
+                                <w:lang w:val="en-US"/>
+                              </w:rPr>
+                              <w:t xml:space="preserve">B-6/E-4 </w:t>
+                            </w:r>
+                            <w:proofErr w:type="spellStart"/>
+                            <w:r>
+                              <w:rPr>
+                                <w:sz w:val="24"/>
+                                <w:szCs w:val="24"/>
+                                <w:lang w:val="en-US"/>
+                              </w:rPr>
+                              <w:t>Motijheel</w:t>
+                            </w:r>
+                            <w:proofErr w:type="spellEnd"/>
+                            <w:r>
+                              <w:rPr>
+                                <w:sz w:val="24"/>
+                                <w:szCs w:val="24"/>
+                                <w:lang w:val="en-US"/>
+                              </w:rPr>
+                              <w:t xml:space="preserve"> A.G.B Colony, </w:t>
+                            </w:r>
+                            <w:proofErr w:type="spellStart"/>
+                            <w:r>
+                              <w:rPr>
+                                <w:sz w:val="24"/>
+                                <w:szCs w:val="24"/>
+                                <w:lang w:val="en-US"/>
+                              </w:rPr>
+                              <w:t>Motijheel</w:t>
+                            </w:r>
+                            <w:proofErr w:type="spellEnd"/>
+                            <w:r>
+                              <w:rPr>
+                                <w:sz w:val="24"/>
+                                <w:szCs w:val="24"/>
+                                <w:lang w:val="en-US"/>
+                              </w:rPr>
+                              <w:t xml:space="preserve">, Dhaka-1000 </w:t>
+                            </w:r>
+                          </w:p>
+                          <w:p>
+                            <w:pPr>
+                              <w:pStyle w:val="NoSpacing"/>
+                              <w:rPr>
+                                <w:sz w:val="24"/>
+                                <w:szCs w:val="24"/>
+                                <w:lang w:val="en-US"/>
+                              </w:rPr>
+                            </w:pPr>
+                          </w:p>
+                          <w:p>
+                            <w:pPr>
+                              <w:pStyle w:val="NoSpacing"/>
+                              <w:rPr>
+                                <w:b/>
+                                <w:bCs/>
+                                <w:sz w:val="24"/>
+                                <w:szCs w:val="24"/>
+                                <w:lang w:val="en-US"/>
+                              </w:rPr>
+                            </w:pPr>
+                            <w:r>
+                              <w:rPr>
+                                <w:b/>
+                                <w:bCs/>
+                                <w:sz w:val="24"/>
+                                <w:szCs w:val="24"/>
+                                <w:lang w:val="en-US"/>
+                              </w:rPr>
+                              <w:t>Phone:</w:t>
+                            </w:r>
+                          </w:p>
+                          <w:p>
+                            <w:pPr>
+                              <w:pStyle w:val="NoSpacing"/>
+                              <w:rPr>
+                                <w:sz w:val="24"/>
+                                <w:szCs w:val="24"/>
+                                <w:lang w:val="en-US"/>
+                              </w:rPr>
+                            </w:pPr>
+                            <w:r>
+                              <w:rPr>
+                                <w:sz w:val="24"/>
+                                <w:szCs w:val="24"/>
+                                <w:lang w:val="en-US"/>
+                              </w:rPr>
+                              <w:t>+8801515217821</w:t>
+                            </w:r>
+                          </w:p>
+                          <w:p>
+                            <w:pPr>
+                              <w:pStyle w:val="NoSpacing"/>
+                              <w:rPr>
+                                <w:sz w:val="24"/>
+                                <w:szCs w:val="24"/>
+                                <w:lang w:val="en-US"/>
+                              </w:rPr>
+                            </w:pPr>
+                            <w:r>
+                              <w:rPr>
+                                <w:sz w:val="24"/>
+                                <w:szCs w:val="24"/>
+                                <w:lang w:val="en-US"/>
+                              </w:rPr>
+                              <w:t>+8801972310199</w:t>
+                            </w:r>
+                          </w:p>
+                          <w:p>
+                            <w:pPr>
+                              <w:pStyle w:val="NoSpacing"/>
+                              <w:rPr>
+                                <w:sz w:val="24"/>
+                                <w:szCs w:val="24"/>
+                                <w:lang w:val="en-US"/>
+                              </w:rPr>
+                            </w:pPr>
+                          </w:p>
+                          <w:p>
+                            <w:pPr>
+                              <w:pStyle w:val="NoSpacing"/>
+                              <w:rPr>
+                                <w:b/>
+                                <w:bCs/>
+                                <w:sz w:val="24"/>
+                                <w:szCs w:val="24"/>
+                                <w:lang w:val="en-US"/>
+                              </w:rPr>
+                            </w:pPr>
+                            <w:r>
+                              <w:rPr>
+                                <w:b/>
+                                <w:bCs/>
+                                <w:sz w:val="24"/>
+                                <w:szCs w:val="24"/>
+                                <w:lang w:val="en-US"/>
+                              </w:rPr>
+                              <w:t>Email:</w:t>
+                            </w:r>
+                          </w:p>
+                          <w:p>
+                            <w:pPr>
+                              <w:pStyle w:val="NoSpacing"/>
+                              <w:rPr>
+                                <w:sz w:val="24"/>
+                                <w:szCs w:val="24"/>
+                                <w:lang w:val="en-US"/>
+                              </w:rPr>
+                            </w:pPr>
+                            <w:hyperlink r:id="rId5" w:history="1">
+                              <w:r>
+                                <w:rPr>
+                                  <w:rStyle w:val="Hyperlink"/>
+                                  <w:sz w:val="24"/>
+                                  <w:szCs w:val="24"/>
+                                  <w:lang w:val="en-US"/>
+                                </w:rPr>
+                                <w:t>tanjumtanvir@gmail.com</w:t>
+                              </w:r>
+                            </w:hyperlink>
+                          </w:p>
+                          <w:p>
+                            <w:pPr>
+                              <w:pStyle w:val="NoSpacing"/>
+                              <w:rPr>
+                                <w:sz w:val="24"/>
+                                <w:szCs w:val="24"/>
+                                <w:lang w:val="en-US"/>
+                              </w:rPr>
+                            </w:pPr>
+                          </w:p>
+                          <w:p>
+                            <w:pPr>
+                              <w:pStyle w:val="NoSpacing"/>
+                              <w:rPr>
+                                <w:b/>
+                                <w:bCs/>
+                                <w:sz w:val="24"/>
+                                <w:szCs w:val="24"/>
+                                <w:lang w:val="en-US"/>
+                              </w:rPr>
+                            </w:pPr>
+                            <w:r>
+                              <w:rPr>
+                                <w:b/>
+                                <w:bCs/>
+                                <w:sz w:val="24"/>
+                                <w:szCs w:val="24"/>
+                                <w:lang w:val="en-US"/>
+                              </w:rPr>
+                              <w:t>Portfolio Link:</w:t>
+                            </w:r>
+                          </w:p>
+                          <w:p>
+                            <w:pPr>
+                              <w:pStyle w:val="NoSpacing"/>
+                              <w:rPr>
+                                <w:sz w:val="24"/>
+                                <w:szCs w:val="24"/>
+                                <w:lang w:val="en-US"/>
+                              </w:rPr>
+                            </w:pPr>
+                            <w:hyperlink r:id="rId6" w:history="1">
+                              <w:r>
+                                <w:rPr>
+                                  <w:rStyle w:val="Hyperlink"/>
+                                  <w:sz w:val="24"/>
+                                  <w:szCs w:val="24"/>
+                                  <w:lang w:val="en-US"/>
+                                </w:rPr>
+                                <w:t>https://tanvirtanjum.github.io/</w:t>
+                              </w:r>
+                            </w:hyperlink>
+                          </w:p>
+                          <w:p>
+                            <w:pPr>
+                              <w:pStyle w:val="Styl1"/>
+                              <w:rPr>
+                                <w:lang w:val="en-US"/>
+                              </w:rPr>
+                            </w:pPr>
+                            <w:r>
+                              <w:rPr>
+                                <w:lang w:val="en-US"/>
+                              </w:rPr>
+                              <w:t>Languages</w:t>
+                            </w:r>
+                          </w:p>
+                          <w:p>
+                            <w:pPr>
+                              <w:pStyle w:val="NoSpacing"/>
+                              <w:rPr>
+                                <w:sz w:val="24"/>
+                                <w:szCs w:val="24"/>
+                                <w:lang w:val="en-US"/>
+                              </w:rPr>
+                            </w:pPr>
+                            <w:r>
+                              <w:rPr>
+                                <w:sz w:val="24"/>
+                                <w:szCs w:val="24"/>
+                                <w:lang w:val="en-US"/>
+                              </w:rPr>
+                              <w:t>Bangla</w:t>
+                            </w:r>
+                          </w:p>
+                          <w:p>
+                            <w:pPr>
+                              <w:pStyle w:val="NoSpacing"/>
+                              <w:rPr>
+                                <w:sz w:val="24"/>
+                                <w:szCs w:val="24"/>
+                                <w:lang w:val="en-US"/>
+                              </w:rPr>
+                            </w:pPr>
+                            <w:r>
+                              <w:rPr>
+                                <w:sz w:val="24"/>
+                                <w:szCs w:val="24"/>
+                                <w:lang w:val="en-US"/>
+                              </w:rPr>
+                              <w:t>English</w:t>
+                            </w:r>
+                          </w:p>
+                        </w:txbxContent>
+                      </wps:txbx>
+                      <wps:bodyPr rot="0" vert="horz" wrap="square" lIns="91440" tIns="45720" rIns="91440" bIns="45720" anchor="t" anchorCtr="0">
+                        <a:noAutofit/>
+                      </wps:bodyPr>
+                    </wps:wsp>
+                  </a:graphicData>
+                </a:graphic>
+                <wp14:sizeRelH relativeFrom="margin">
+                  <wp14:pctWidth>0</wp14:pctWidth>
+                </wp14:sizeRelH>
+                <wp14:sizeRelV relativeFrom="margin">
+                  <wp14:pctHeight>0</wp14:pctHeight>
+                </wp14:sizeRelV>
+              </wp:anchor>
+            </w:drawing>
+          </mc:Choice>
+          <mc:Fallback>
+            <w:pict>
+              <v:shape w14:anchorId="3C774294" id="_x0000_s1027" type="#_x0000_t202" style="position:absolute;margin-left:-15.6pt;margin-top:312.6pt;width:172.5pt;height:443.8pt;z-index:251665408;visibility:visible;mso-wrap-style:square;mso-width-percent:0;mso-height-percent:0;mso-wrap-distance-left:9pt;mso-wrap-distance-top:3.6pt;mso-wrap-distance-right:9pt;mso-wrap-distance-bottom:3.6pt;mso-position-horizontal:absolute;mso-position-horizontal-relative:text;mso-position-vertical:absolute;mso-position-vertical-relative:text;mso-width-percent:0;mso-height-percent:0;mso-width-relative:margin;mso-height-relative:margin;v-text-anchor:top" o:gfxdata="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" filled="f" stroked="f">
+                <v:textbox>
+                  <w:txbxContent>
+                    <w:p>
+                      <w:pPr>
+                        <w:pStyle w:val="Styl1"/>
+                        <w:rPr>
+                          <w:lang w:val="en-US"/>
+                        </w:rPr>
+                      </w:pPr>
+                      <w:r>
+                        <w:rPr>
+                          <w:lang w:val="en-US"/>
+                        </w:rPr>
+                        <w:t>Contact</w:t>
+                      </w:r>
+                    </w:p>
+                    <w:p>
+                      <w:pPr>
+                        <w:pStyle w:val="NoSpacing"/>
+                        <w:rPr>
+                          <w:b/>
+                          <w:bCs/>
+                          <w:sz w:val="24"/>
+                          <w:szCs w:val="24"/>
+                          <w:lang w:val="en-US"/>
+                        </w:rPr>
+                      </w:pPr>
+                      <w:r>
+                        <w:rPr>
+                          <w:b/>
+                          <w:bCs/>
+                          <w:sz w:val="24"/>
+                          <w:szCs w:val="24"/>
+                          <w:lang w:val="en-US"/>
+                        </w:rPr>
+                        <w:t xml:space="preserve">Present </w:t>
+                      </w:r>
+                      <w:r>
+                        <w:rPr>
+                          <w:b/>
+                          <w:bCs/>
+                          <w:sz w:val="24"/>
+                          <w:szCs w:val="24"/>
+                          <w:lang w:val="en-US"/>
+                        </w:rPr>
+                        <w:t>Address:</w:t>
+                      </w:r>
+                    </w:p>
+                    <w:p>
+                      <w:pPr>
+                        <w:pStyle w:val="NoSpacing"/>
+                        <w:rPr>
+                          <w:sz w:val="24"/>
+                          <w:szCs w:val="24"/>
+                          <w:lang w:val="en-US"/>
+                        </w:rPr>
+                      </w:pPr>
+                      <w:r>
+                        <w:rPr>
+                          <w:sz w:val="24"/>
+                          <w:szCs w:val="24"/>
+                          <w:lang w:val="en-US"/>
+                        </w:rPr>
+                        <w:t xml:space="preserve">B-6/E-4 </w:t>
+                      </w:r>
+                      <w:proofErr w:type="spellStart"/>
+                      <w:r>
+                        <w:rPr>
+                          <w:sz w:val="24"/>
+                          <w:szCs w:val="24"/>
+                          <w:lang w:val="en-US"/>
+                        </w:rPr>
+                        <w:t>Motijheel</w:t>
+                      </w:r>
+                      <w:proofErr w:type="spellEnd"/>
+                      <w:r>
+                        <w:rPr>
+                          <w:sz w:val="24"/>
+                          <w:szCs w:val="24"/>
+                          <w:lang w:val="en-US"/>
+                        </w:rPr>
+                        <w:t xml:space="preserve"> A.G.B Colony, </w:t>
+                      </w:r>
+                      <w:proofErr w:type="spellStart"/>
+                      <w:r>
+                        <w:rPr>
+                          <w:sz w:val="24"/>
+                          <w:szCs w:val="24"/>
+                          <w:lang w:val="en-US"/>
+                        </w:rPr>
+                        <w:t>Motijheel</w:t>
+                      </w:r>
+                      <w:proofErr w:type="spellEnd"/>
+                      <w:r>
+                        <w:rPr>
+                          <w:sz w:val="24"/>
+                          <w:szCs w:val="24"/>
+                          <w:lang w:val="en-US"/>
+                        </w:rPr>
+                        <w:t xml:space="preserve">, Dhaka-1000 </w:t>
+                      </w:r>
+                    </w:p>
+                    <w:p>
+                      <w:pPr>
+                        <w:pStyle w:val="NoSpacing"/>
+                        <w:rPr>
+                          <w:sz w:val="24"/>
+                          <w:szCs w:val="24"/>
+                          <w:lang w:val="en-US"/>
+                        </w:rPr>
+                      </w:pPr>
+                    </w:p>
+                    <w:p>
+                      <w:pPr>
+                        <w:pStyle w:val="NoSpacing"/>
+                        <w:rPr>
+                          <w:b/>
+                          <w:bCs/>
+                          <w:sz w:val="24"/>
+                          <w:szCs w:val="24"/>
+                          <w:lang w:val="en-US"/>
+                        </w:rPr>
+                      </w:pPr>
+                      <w:r>
+                        <w:rPr>
+                          <w:b/>
+                          <w:bCs/>
+                          <w:sz w:val="24"/>
+                          <w:szCs w:val="24"/>
+                          <w:lang w:val="en-US"/>
+                        </w:rPr>
+                        <w:t>Phone:</w:t>
+                      </w:r>
+                    </w:p>
+                    <w:p>
+                      <w:pPr>
+                        <w:pStyle w:val="NoSpacing"/>
+                        <w:rPr>
+                          <w:sz w:val="24"/>
+                          <w:szCs w:val="24"/>
+                          <w:lang w:val="en-US"/>
+                        </w:rPr>
+                      </w:pPr>
+                      <w:r>
+                        <w:rPr>
+                          <w:sz w:val="24"/>
+                          <w:szCs w:val="24"/>
+                          <w:lang w:val="en-US"/>
+                        </w:rPr>
+                        <w:t>+8801515217821</w:t>
+                      </w:r>
+                    </w:p>
+                    <w:p>
+                      <w:pPr>
+                        <w:pStyle w:val="NoSpacing"/>
+                        <w:rPr>
+                          <w:sz w:val="24"/>
+                          <w:szCs w:val="24"/>
+                          <w:lang w:val="en-US"/>
+                        </w:rPr>
+                      </w:pPr>
+                      <w:r>
+                        <w:rPr>
+                          <w:sz w:val="24"/>
+                          <w:szCs w:val="24"/>
+                          <w:lang w:val="en-US"/>
+                        </w:rPr>
+                        <w:t>+8801972310199</w:t>
+                      </w:r>
+                    </w:p>
+                    <w:p>
+                      <w:pPr>
+                        <w:pStyle w:val="NoSpacing"/>
+                        <w:rPr>
+                          <w:sz w:val="24"/>
+                          <w:szCs w:val="24"/>
+                          <w:lang w:val="en-US"/>
+                        </w:rPr>
+                      </w:pPr>
+                    </w:p>
+                    <w:p>
+                      <w:pPr>
+                        <w:pStyle w:val="NoSpacing"/>
+                        <w:rPr>
+                          <w:b/>
+                          <w:bCs/>
+                          <w:sz w:val="24"/>
+                          <w:szCs w:val="24"/>
+                          <w:lang w:val="en-US"/>
+                        </w:rPr>
+                      </w:pPr>
+                      <w:r>
+                        <w:rPr>
+                          <w:b/>
+                          <w:bCs/>
+                          <w:sz w:val="24"/>
+                          <w:szCs w:val="24"/>
+                          <w:lang w:val="en-US"/>
+                        </w:rPr>
+                        <w:t>Email:</w:t>
+                      </w:r>
+                    </w:p>
+                    <w:p>
+                      <w:pPr>
+                        <w:pStyle w:val="NoSpacing"/>
+                        <w:rPr>
+                          <w:sz w:val="24"/>
+                          <w:szCs w:val="24"/>
+                          <w:lang w:val="en-US"/>
+                        </w:rPr>
+                      </w:pPr>
+                      <w:hyperlink r:id="rId7" w:history="1">
+                        <w:r>
+                          <w:rPr>
+                            <w:rStyle w:val="Hyperlink"/>
+                            <w:sz w:val="24"/>
+                            <w:szCs w:val="24"/>
+                            <w:lang w:val="en-US"/>
+                          </w:rPr>
+                          <w:t>tanjumtanvir@gmail.com</w:t>
+                        </w:r>
+                      </w:hyperlink>
+                    </w:p>
+                    <w:p>
+                      <w:pPr>
+                        <w:pStyle w:val="NoSpacing"/>
+                        <w:rPr>
+                          <w:sz w:val="24"/>
+                          <w:szCs w:val="24"/>
+                          <w:lang w:val="en-US"/>
+                        </w:rPr>
+                      </w:pPr>
+                    </w:p>
+                    <w:p>
+                      <w:pPr>
+                        <w:pStyle w:val="NoSpacing"/>
+                        <w:rPr>
+                          <w:b/>
+                          <w:bCs/>
+                          <w:sz w:val="24"/>
+                          <w:szCs w:val="24"/>
+                          <w:lang w:val="en-US"/>
+                        </w:rPr>
+                      </w:pPr>
+                      <w:r>
+                        <w:rPr>
+                          <w:b/>
+                          <w:bCs/>
+                          <w:sz w:val="24"/>
+                          <w:szCs w:val="24"/>
+                          <w:lang w:val="en-US"/>
+                        </w:rPr>
+                        <w:t>Portfolio Link:</w:t>
+                      </w:r>
+                    </w:p>
+                    <w:p>
+                      <w:pPr>
+                        <w:pStyle w:val="NoSpacing"/>
+                        <w:rPr>
+                          <w:sz w:val="24"/>
+                          <w:szCs w:val="24"/>
+                          <w:lang w:val="en-US"/>
+                        </w:rPr>
+                      </w:pPr>
+                      <w:hyperlink r:id="rId8" w:history="1">
+                        <w:r>
+                          <w:rPr>
+                            <w:rStyle w:val="Hyperlink"/>
+                            <w:sz w:val="24"/>
+                            <w:szCs w:val="24"/>
+                            <w:lang w:val="en-US"/>
+                          </w:rPr>
+                          <w:t>https://tanvirtanjum.github.io/</w:t>
+                        </w:r>
+                      </w:hyperlink>
+                    </w:p>
+                    <w:p>
+                      <w:pPr>
+                        <w:pStyle w:val="Styl1"/>
+                        <w:rPr>
+                          <w:lang w:val="en-US"/>
+                        </w:rPr>
+                      </w:pPr>
+                      <w:r>
+                        <w:rPr>
+                          <w:lang w:val="en-US"/>
+                        </w:rPr>
+                        <w:t>Languages</w:t>
+                      </w:r>
+                    </w:p>
+                    <w:p>
+                      <w:pPr>
+                        <w:pStyle w:val="NoSpacing"/>
+                        <w:rPr>
+                          <w:sz w:val="24"/>
+                          <w:szCs w:val="24"/>
+                          <w:lang w:val="en-US"/>
+                        </w:rPr>
+                      </w:pPr>
+                      <w:r>
+                        <w:rPr>
+                          <w:sz w:val="24"/>
+                          <w:szCs w:val="24"/>
+                          <w:lang w:val="en-US"/>
+                        </w:rPr>
+                        <w:t>Bangla</w:t>
+                      </w:r>
+                    </w:p>
+                    <w:p>
+                      <w:pPr>
+                        <w:pStyle w:val="NoSpacing"/>
+                        <w:rPr>
+                          <w:sz w:val="24"/>
+                          <w:szCs w:val="24"/>
+                          <w:lang w:val="en-US"/>
+                        </w:rPr>
+                      </w:pPr>
+                      <w:r>
+                        <w:rPr>
+                          <w:sz w:val="24"/>
+                          <w:szCs w:val="24"/>
+                          <w:lang w:val="en-US"/>
+                        </w:rPr>
+                        <w:t>English</w:t>
+                      </w:r>
+                    </w:p>
+                  </w:txbxContent>
+                </v:textbox>
+                <w10:wrap type="square"/>
+              </v:shape>
+            </w:pict>
+          </mc:Fallback>
+        </mc:AlternateContent>
+      </w:r>
+      <w:r>
+        <w:rPr>
+          <w:noProof/>
+          <w:lang w:eastAsia="pl-PL"/>
+        </w:rPr>
+        <mc:AlternateContent>
+          <mc:Choice Requires="wps">
+            <w:drawing>
+              <wp:anchor distT="0" distB="0" distL="114300" distR="114300" simplePos="0" relativeHeight="251659264" behindDoc="0" locked="0" layoutInCell="1" allowOverlap="1" wp14:anchorId="6ABAC635" wp14:editId="238800A6">
+                <wp:simplePos x="0" y="0"/>
+                <wp:positionH relativeFrom="column">
+                  <wp:posOffset>-457201</wp:posOffset>
+                </wp:positionH>
+                <wp:positionV relativeFrom="paragraph">
+                  <wp:posOffset>9829800</wp:posOffset>
+                </wp:positionV>
+                <wp:extent cx="7568565" cy="426720"/>
+                <wp:effectExtent l="0" t="0" r="0" b="0"/>
+                <wp:wrapNone/>
+                <wp:docPr id="1" name="Prostokąt 1"/>
+                <wp:cNvGraphicFramePr/>
+                <a:graphic xmlns:a="http://schemas.openxmlformats.org/drawingml/2006/main">
+                  <a:graphicData uri="http://schemas.microsoft.com/office/word/2010/wordprocessingShape">
+                    <wps:wsp>
+                      <wps:cNvSpPr/>
+                      <wps:spPr>
+                        <a:xfrm flipH="1">
+                          <a:off x="0" y="0"/>
+                          <a:ext cx="7568565" cy="426720"/>
+                        </a:xfrm>
+                        <a:prstGeom prst="rect">
+                          <a:avLst/>
+                        </a:prstGeom>
+                        <a:solidFill>
+                          <a:schemeClr val="accent1">
+                            <a:lumMod val="50000"/>
+                          </a:schemeClr>
+                        </a:solidFill>
+                        <a:ln>
+                          <a:noFill/>
+                        </a:ln>
+                      </wps:spPr>
+                      <wps:style>
+                        <a:lnRef idx="2">
+                          <a:schemeClr val="accent1">
+                            <a:shade val="50000"/>
+                          </a:schemeClr>
+                        </a:lnRef>
+                        <a:fillRef idx="1">
+                          <a:schemeClr val="accent1"/>
+                        </a:fillRef>
+                        <a:effectRef idx="0">
+                          <a:schemeClr val="accent1"/>
+                        </a:effectRef>
+                        <a:fontRef idx="minor">
+                          <a:schemeClr val="lt1"/>
+                        </a:fontRef>
+                      </wps:style>
+                      <wps:txbx>
+                        <w:txbxContent>
+                          <w:p>
+                            <w:pPr>
+                              <w:jc w:val="center"/>
+                              <w:rPr>
+                                <w:rFonts w:asciiTheme="majorBidi" w:hAnsiTheme="majorBidi" w:cstheme="majorBidi"/>
+                                <w:color w:val="A6A6A6" w:themeColor="background1" w:themeShade="A6"/>
+                                <w:sz w:val="24"/>
+                                <w:szCs w:val="24"/>
+                              </w:rPr>
+                            </w:pPr>
+                            <w:r>
+                              <w:rPr>
+                                <w:rFonts w:asciiTheme="majorBidi" w:hAnsiTheme="majorBidi" w:cstheme="majorBidi"/>
+                                <w:color w:val="A6A6A6" w:themeColor="background1" w:themeShade="A6"/>
+                                <w:sz w:val="24"/>
+                                <w:szCs w:val="24"/>
+                              </w:rPr>
+                              <w:t xml:space="preserve">© </w:t>
+                            </w:r>
+                            <w:r>
+                              <w:rPr>
+                                <w:rFonts w:asciiTheme="majorBidi" w:hAnsiTheme="majorBidi" w:cstheme="majorBidi"/>
+                                <w:color w:val="A6A6A6" w:themeColor="background1" w:themeShade="A6"/>
+                                <w:sz w:val="24"/>
+                                <w:szCs w:val="24"/>
+                              </w:rPr>
+                              <w:t>2021 Tanvir Tanjum Shourav</w:t>
+                            </w:r>
+                          </w:p>
+                        </w:txbxContent>
+                      </wps:txbx>
+                      <wps:bodyPr rot="0" spcFirstLastPara="0" vertOverflow="overflow" horzOverflow="overflow" vert="horz" wrap="square" lIns="91440" tIns="45720" rIns="91440" bIns="45720" numCol="1" spcCol="0" rtlCol="0" fromWordArt="0" anchor="ctr" anchorCtr="0" forceAA="0" compatLnSpc="1">
+                        <a:prstTxWarp prst="textNoShape">
+                          <a:avLst/>
+                        </a:prstTxWarp>
+                        <a:noAutofit/>
+                      </wps:bodyPr>
+                    </wps:wsp>
+                  </a:graphicData>
+                </a:graphic>
+                <wp14:sizeRelH relativeFrom="margin">
+                  <wp14:pctWidth>0</wp14:pctWidth>
+                </wp14:sizeRelH>
+                <wp14:sizeRelV relativeFrom="margin">
+                  <wp14:pctHeight>0</wp14:pctHeight>
+                </wp14:sizeRelV>
+              </wp:anchor>
+            </w:drawing>
+          </mc:Choice>
+          <mc:Fallback>
+            <w:pict>
+              <v:rect w14:anchorId="6ABAC635" id="Prostokąt 1" o:spid="_x0000_s1028" style="position:absolute;margin-left:-36pt;margin-top:774pt;width:595.95pt;height:33.6pt;flip:x;z-index:251659264;visibility:visible;mso-wrap-style:square;mso-width-percent:0;mso-height-percent:0;mso-wrap-distance-left:9pt;mso-wrap-distance-top:0;mso-wrap-distance-right:9pt;mso-wrap-distance-bottom:0;mso-position-horizontal:absolute;mso-position-horizontal-relative:text;mso-position-vertical:absolute;mso-position-vertical-relative:text;mso-width-percent:0;mso-height-percent:0;mso-width-relative:margin;mso-height-relative:margin;v-text-anchor:middle" o:gfxdata="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" fillcolor="#243f60 [1604]" stroked="f" strokeweight="1pt">
+                <v:textbox>
+                  <w:txbxContent>
+                    <w:p>
+                      <w:pPr>
+                        <w:jc w:val="center"/>
+                        <w:rPr>
+                          <w:rFonts w:asciiTheme="majorBidi" w:hAnsiTheme="majorBidi" w:cstheme="majorBidi"/>
+                          <w:color w:val="A6A6A6" w:themeColor="background1" w:themeShade="A6"/>
+                          <w:sz w:val="24"/>
+                          <w:szCs w:val="24"/>
+                        </w:rPr>
+                      </w:pPr>
+                      <w:r>
+                        <w:rPr>
+                          <w:rFonts w:asciiTheme="majorBidi" w:hAnsiTheme="majorBidi" w:cstheme="majorBidi"/>
+                          <w:color w:val="A6A6A6" w:themeColor="background1" w:themeShade="A6"/>
+                          <w:sz w:val="24"/>
+                          <w:szCs w:val="24"/>
+                        </w:rPr>
+                        <w:t xml:space="preserve">© </w:t>
+                      </w:r>
+                      <w:r>
+                        <w:rPr>
+                          <w:rFonts w:asciiTheme="majorBidi" w:hAnsiTheme="majorBidi" w:cstheme="majorBidi"/>
+                          <w:color w:val="A6A6A6" w:themeColor="background1" w:themeShade="A6"/>
+                          <w:sz w:val="24"/>
+                          <w:szCs w:val="24"/>
+                        </w:rPr>
+                        <w:t>2021 Tanvir Tanjum Shourav</w:t>
+                      </w:r>
+                    </w:p>
+                  </w:txbxContent>
+                </v:textbox>
+              </v:rect>
+            </w:pict>
+          </mc:Fallback>
+        </mc:AlternateContent>
+      </w:r>
+      <w:r>
+        <w:rPr>
+          <w:noProof/>
+          <w:lang w:eastAsia="pl-PL"/>
+        </w:rPr>
+        <mc:AlternateContent>
+          <mc:Choice Requires="wps">
+            <w:drawing>
+              <wp:anchor distT="45720" distB="45720" distL="114300" distR="114300" simplePos="0" relativeHeight="251661312" behindDoc="0" locked="0" layoutInCell="1" allowOverlap="1" wp14:anchorId="741A8DCD" wp14:editId="6FB51FB7">
+                <wp:simplePos x="0" y="0"/>
+                <wp:positionH relativeFrom="column">
+                  <wp:posOffset>-198120</wp:posOffset>
+                </wp:positionH>
+                <wp:positionV relativeFrom="paragraph">
+                  <wp:posOffset>213360</wp:posOffset>
+                </wp:positionV>
+                <wp:extent cx="2461260" cy="923925"/>
+                <wp:effectExtent l="0" t="0" r="0" b="0"/>
+                <wp:wrapSquare wrapText="bothSides"/>
+                <wp:docPr id="217" name="Pole tekstowe 2"/>
+                <wp:cNvGraphicFramePr>
+                  <a:graphicFrameLocks xmlns:a="http://schemas.openxmlformats.org/drawingml/2006/main"/>
+                </wp:cNvGraphicFramePr>
+                <a:graphic xmlns:a="http://schemas.openxmlformats.org/drawingml/2006/main">
+                  <a:graphicData uri="http://schemas.microsoft.com/office/word/2010/wordprocessingShape">
+                    <wps:wsp>
+                      <wps:cNvSpPr txBox="1">
+                        <a:spLocks noChangeArrowheads="1"/>
+                      </wps:cNvSpPr>
+                      <wps:spPr bwMode="auto">
+                        <a:xfrm>
+                          <a:off x="0" y="0"/>
+                          <a:ext cx="2461260" cy="923925"/>
+                        </a:xfrm>
+                        <a:prstGeom prst="rect">
+                          <a:avLst/>
+                        </a:prstGeom>
+                        <a:noFill/>
+                        <a:ln w="9525">
+                          <a:noFill/>
+                          <a:miter lim="800000"/>
+                          <a:headEnd/>
+                          <a:tailEnd/>
+                        </a:ln>
+                      </wps:spPr>
+                      <wps:txbx>
+                        <w:txbxContent>
+                          <w:p>
+                            <w:pPr>
+                              <w:rPr>
+                                <w:rFonts w:ascii="Arial Black" w:hAnsi="Arial Black"/>
+                                <w:color w:val="244061" w:themeColor="accent1" w:themeShade="80"/>
+                                <w:sz w:val="36"/>
+                                <w:szCs w:val="36"/>
+                              </w:rPr>
+                            </w:pPr>
+                            <w:r>
+                              <w:rPr>
+                                <w:rFonts w:ascii="Arial Black" w:hAnsi="Arial Black"/>
+                                <w:color w:val="244061" w:themeColor="accent1" w:themeShade="80"/>
+                                <w:sz w:val="36"/>
+                                <w:szCs w:val="36"/>
+                              </w:rPr>
+                              <w:t>TANVIR TANJUM SHOURAV</w:t>
+                            </w:r>
+                          </w:p>
+                        </w:txbxContent>
+                      </wps:txbx>
+                      <wps:bodyPr rot="0" vert="horz" wrap="square" lIns="91440" tIns="45720" rIns="91440" bIns="45720" anchor="t" anchorCtr="0">
+                        <a:noAutofit/>
+                      </wps:bodyPr>
+                    </wps:wsp>
+                  </a:graphicData>
+                </a:graphic>
+                <wp14:sizeRelH relativeFrom="margin">
+                  <wp14:pctWidth>0</wp14:pctWidth>
+                </wp14:sizeRelH>
+                <wp14:sizeRelV relativeFrom="margin">
+                  <wp14:pctHeight>0</wp14:pctHeight>
+                </wp14:sizeRelV>
+              </wp:anchor>
+            </w:drawing>
+          </mc:Choice>
+          <mc:Fallback>
+            <w:pict>
+              <v:shape w14:anchorId="741A8DCD" id="_x0000_s1029" type="#_x0000_t202" style="position:absolute;margin-left:-15.6pt;margin-top:16.8pt;width:193.8pt;height:72.75pt;z-index:251661312;visibility:visible;mso-wrap-style:square;mso-width-percent:0;mso-height-percent:0;mso-wrap-distance-left:9pt;mso-wrap-distance-top:3.6pt;mso-wrap-distance-right:9pt;mso-wrap-distance-bottom:3.6pt;mso-position-horizontal:absolute;mso-position-horizontal-relative:text;mso-position-vertical:absolute;mso-position-vertical-relative:text;mso-width-percent:0;mso-height-percent:0;mso-width-relative:margin;mso-height-relative:margin;v-text-anchor:top" o:gfxdata="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" filled="f" stroked="f">
+                <v:textbox>
+                  <w:txbxContent>
+                    <w:p>
+                      <w:pPr>
+                        <w:rPr>
+                          <w:rFonts w:ascii="Arial Black" w:hAnsi="Arial Black"/>
+                          <w:color w:val="244061" w:themeColor="accent1" w:themeShade="80"/>
+                          <w:sz w:val="36"/>
+                          <w:szCs w:val="36"/>
+                        </w:rPr>
+                      </w:pPr>
+                      <w:r>
+                        <w:rPr>
+                          <w:rFonts w:ascii="Arial Black" w:hAnsi="Arial Black"/>
+                          <w:color w:val="244061" w:themeColor="accent1" w:themeShade="80"/>
+                          <w:sz w:val="36"/>
+                          <w:szCs w:val="36"/>
+                        </w:rPr>
+                        <w:t>TANVIR TANJUM SHOURAV</w:t>
+                      </w:r>
+                    </w:p>
+                  </w:txbxContent>
+                </v:textbox>
+                <w10:wrap type="square"/>
+              </v:shape>
+            </w:pict>
+          </mc:Fallback>
+        </mc:AlternateContent>
+      </w:r>
+      <w:r>
+        <w:rPr>
+          <w:noProof/>
+          <w:lang w:eastAsia="pl-PL"/>
+        </w:rPr>
+        <mc:AlternateContent>
+          <mc:Choice Requires="wps">
+            <w:drawing>
+              <wp:anchor distT="0" distB="0" distL="114300" distR="114300" simplePos="0" relativeHeight="251668480" behindDoc="0" locked="0" layoutInCell="1" allowOverlap="1" wp14:anchorId="61689967" wp14:editId="0E0452C1">
+                <wp:simplePos x="0" y="0"/>
+                <wp:positionH relativeFrom="column">
+                  <wp:posOffset>-457200</wp:posOffset>
+                </wp:positionH>
+                <wp:positionV relativeFrom="paragraph">
+                  <wp:posOffset>-504825</wp:posOffset>
+                </wp:positionV>
+                <wp:extent cx="2724150" cy="581025"/>
+                <wp:effectExtent l="0" t="0" r="0" b="9525"/>
+                <wp:wrapNone/>
+                <wp:docPr id="5" name="Prostokąt 5"/>
+                <wp:cNvGraphicFramePr/>
+                <a:graphic xmlns:a="http://schemas.openxmlformats.org/drawingml/2006/main">
+                  <a:graphicData uri="http://schemas.microsoft.com/office/word/2010/wordprocessingShape">
+                    <wps:wsp>
+                      <wps:cNvSpPr/>
+                      <wps:spPr>
+                        <a:xfrm>
+                          <a:off x="0" y="0"/>
+                          <a:ext cx="2724150" cy="581025"/>
+                        </a:xfrm>
+                        <a:prstGeom prst="rect">
+                          <a:avLst/>
+                        </a:prstGeom>
+                        <a:solidFill>
+                          <a:schemeClr val="accent1">
+                            <a:lumMod val="75000"/>
+                          </a:schemeClr>
+                        </a:solidFill>
+                        <a:ln>
+                          <a:noFill/>
+                        </a:ln>
+                      </wps:spPr>
+                      <wps:style>
+                        <a:lnRef idx="2">
+                          <a:schemeClr val="accent1">
+                            <a:shade val="50000"/>
+                          </a:schemeClr>
+                        </a:lnRef>
+                        <a:fillRef idx="1">
+                          <a:schemeClr val="accent1"/>
+                        </a:fillRef>
+                        <a:effectRef idx="0">
+                          <a:schemeClr val="accent1"/>
+                        </a:effectRef>
+                        <a:fontRef idx="minor">
+                          <a:schemeClr val="lt1"/>
+                        </a:fontRef>
+                      </wps:style>
+                      <wps:bodyPr rot="0" spcFirstLastPara="0" vertOverflow="overflow" horzOverflow="overflow" vert="horz" wrap="square" lIns="91440" tIns="45720" rIns="91440" bIns="45720" numCol="1" spcCol="0" rtlCol="0" fromWordArt="0" anchor="ctr" anchorCtr="0" forceAA="0" compatLnSpc="1">
+                        <a:prstTxWarp prst="textNoShape">
+                          <a:avLst/>
+                        </a:prstTxWarp>
+                        <a:noAutofit/>
+                      </wps:bodyPr>
+                    </wps:wsp>
+                  </a:graphicData>
+                </a:graphic>
+                <wp14:sizeRelV relativeFrom="margin">
+                  <wp14:pctHeight>0</wp14:pctHeight>
+                </wp14:sizeRelV>
+              </wp:anchor>
+            </w:drawing>
+          </mc:Choice>
+          <mc:Fallback>
+            <w:pict>
+              <v:rect w14:anchorId="7F2EB367" id="Prostokąt 5" o:spid="_x0000_s1026" style="position:absolute;margin-left:-36pt;margin-top:-39.75pt;width:214.5pt;height:45.75pt;z-index:251668480;visibility:visible;mso-wrap-style:square;mso-height-percent:0;mso-wrap-distance-left:9pt;mso-wrap-distance-top:0;mso-wrap-distance-right:9pt;mso-wrap-distance-bottom:0;mso-position-horizontal:absolute;mso-position-horizontal-relative:text;mso-position-vertical:absolute;mso-position-vertical-relative:text;mso-height-percent:0;mso-height-relative:margin;v-text-anchor:middle" o:gfxdata="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" fillcolor="#365f91 [2404]" stroked="f" strokeweight="1pt"/>
+            </w:pict>
+          </mc:Fallback>
+        </mc:AlternateContent>
+      </w:r>
+      <w:r>
+        <w:rPr>
+          <w:noProof/>
+          <w:lang w:eastAsia="pl-PL"/>
+        </w:rPr>
+        <mc:AlternateContent>
+          <mc:Choice Requires="wps">
+            <w:drawing>
+              <wp:anchor distT="0" distB="0" distL="114300" distR="114300" simplePos="0" relativeHeight="251669504" behindDoc="0" locked="0" layoutInCell="1" allowOverlap="1" wp14:anchorId="06B208D4" wp14:editId="520510F1">
+                <wp:simplePos x="0" y="0"/>
+                <wp:positionH relativeFrom="column">
+                  <wp:posOffset>-161925</wp:posOffset>
+                </wp:positionH>
+                <wp:positionV relativeFrom="paragraph">
+                  <wp:posOffset>1428750</wp:posOffset>
+                </wp:positionV>
+                <wp:extent cx="2152650" cy="2152650"/>
+                <wp:effectExtent l="0" t="0" r="11430" b="15240"/>
+                <wp:wrapNone/>
+                <wp:docPr id="9" name="Elipsa 9"/>
+                <wp:cNvGraphicFramePr/>
+                <a:graphic xmlns:a="http://schemas.openxmlformats.org/drawingml/2006/main">
+                  <a:graphicData uri="http://schemas.microsoft.com/office/word/2010/wordprocessingShape">
+                    <wps:wsp>
+                      <wps:cNvSpPr/>
+                      <wps:spPr>
+                        <a:xfrm>
+                          <a:off x="0" y="0"/>
+                          <a:ext cx="2152650" cy="2152650"/>
+                        </a:xfrm>
+                        <a:prstGeom prst="ellipse">
+                          <a:avLst/>
+                        </a:prstGeom>
+                        <a:blipFill dpi="0" rotWithShape="1">
+                          <a:blip r:embed="rId9" cstate="print">
+                            <a:extLst>
+                              <a:ext uri="{28A0092B-C50C-407E-A947-70E740481C1C}">
+                                <a14:useLocalDpi xmlns:a14="http://schemas.microsoft.com/office/drawing/2010/main" val="0"/>
+                              </a:ext>
+                            </a:extLst>
+                          </a:blip>
+                          <a:srcRect/>
+                          <a:stretch>
+                            <a:fillRect/>
+                          </a:stretch>
+                        </a:blipFill>
+                      </wps:spPr>
+                      <wps:style>
+                        <a:lnRef idx="2">
+                          <a:schemeClr val="accent1">
+                            <a:shade val="50000"/>
+                          </a:schemeClr>
+                        </a:lnRef>
+                        <a:fillRef idx="1">
+                          <a:schemeClr val="accent1"/>
+                        </a:fillRef>
+                        <a:effectRef idx="0">
+                          <a:schemeClr val="accent1"/>
+                        </a:effectRef>
+                        <a:fontRef idx="minor">
+                          <a:schemeClr val="lt1"/>
+                        </a:fontRef>
+                      </wps:style>
+                      <wps:bodyPr rot="0" spcFirstLastPara="0" vertOverflow="overflow" horzOverflow="overflow" vert="horz" wrap="square" lIns="91440" tIns="45720" rIns="91440" bIns="45720" numCol="1" spcCol="0" rtlCol="0" fromWordArt="0" anchor="ctr" anchorCtr="0" forceAA="0" compatLnSpc="1">
+                        <a:prstTxWarp prst="textNoShape">
+                          <a:avLst/>
+                        </a:prstTxWarp>
+                        <a:noAutofit/>
+                      </wps:bodyPr>
+                    </wps:wsp>
+                  </a:graphicData>
+                </a:graphic>
+                <wp14:sizeRelH relativeFrom="margin">
+                  <wp14:pctWidth>0</wp14:pctWidth>
+                </wp14:sizeRelH>
+                <wp14:sizeRelV relativeFrom="margin">
+                  <wp14:pctHeight>0</wp14:pctHeight>
+                </wp14:sizeRelV>
+              </wp:anchor>
+            </w:drawing>
+          </mc:Choice>
+          <mc:Fallback>
+            <w:pict>
+              <v:oval w14:anchorId="4E3C53B4" id="Elipsa 9" o:spid="_x0000_s1026" style="position:absolute;margin-left:-12.75pt;margin-top:112.5pt;width:169.5pt;height:169.5pt;z-index:251669504;visibility:visible;mso-wrap-style:square;mso-width-percent:0;mso-height-percent:0;mso-wrap-distance-left:9pt;mso-wrap-distance-top:0;mso-wrap-distance-right:9pt;mso-wrap-distance-bottom:0;mso-position-horizontal:absolute;mso-position-horizontal-relative:text;mso-position-vertical:absolute;mso-position-vertical-relative:text;mso-width-percent:0;mso-height-percent:0;mso-width-relative:margin;mso-height-relative:margin;v-text-anchor:middle" o:gfxdata="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" strokecolor="#243f60 [1604]" strokeweight="1pt">
+                <v:fill r:id="rId10" o:title="" recolor="t" rotate="t" type="frame"/>
+                <v:stroke joinstyle="miter"/>
+              </v:oval>
             </w:pict>
           </mc:Fallback>
         </mc:AlternateContent>
@@ -3004,7 +3691,7 @@
           </mc:Choice>
           <mc:Fallback>
             <w:pict>
-              <v:shape w14:anchorId="46C8E564" id="_x0000_s1029" type="#_x0000_t202" style="position:absolute;margin-left:-7.55pt;margin-top:91.5pt;width:171.75pt;height:219pt;z-index:251663360;visibility:visible;mso-wrap-style:square;mso-width-percent:0;mso-height-percent:0;mso-wrap-distance-left:9pt;mso-wrap-distance-top:3.6pt;mso-wrap-distance-right:9pt;mso-wrap-distance-bottom:3.6pt;mso-position-horizontal:absolute;mso-position-horizontal-relative:text;mso-position-vertical:absolute;mso-position-vertical-relative:text;mso-width-percent:0;mso-height-percent:0;mso-width-relative:margin;mso-height-relative:margin;v-text-anchor:top" o:gfxdata="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" filled="f" stroked="f">
+              <v:shape w14:anchorId="46C8E564" id="_x0000_s1030" type="#_x0000_t202" style="position:absolute;margin-left:-7.55pt;margin-top:91.5pt;width:171.75pt;height:219pt;z-index:251663360;visibility:visible;mso-wrap-style:square;mso-width-percent:0;mso-height-percent:0;mso-wrap-distance-left:9pt;mso-wrap-distance-top:3.6pt;mso-wrap-distance-right:9pt;mso-wrap-distance-bottom:3.6pt;mso-position-horizontal:absolute;mso-position-horizontal-relative:text;mso-position-vertical:absolute;mso-position-vertical-relative:text;mso-width-percent:0;mso-height-percent:0;mso-width-relative:margin;mso-height-relative:margin;v-text-anchor:top" o:gfxdata="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" filled="f" stroked="f">
                 <v:textbox>
                   <w:txbxContent>
                     <w:p/>
@@ -3255,11 +3942,127 @@
       </w:rPr>
     </w:lvl>
   </w:abstractNum>
+  <w:abstractNum w:abstractNumId="2" w15:restartNumberingAfterBreak="0">
+    <w:nsid w:val="62104DF0"/>
+    <w:multiLevelType w:val="hybridMultilevel"/>
+    <w:tmpl w:val="5CB86FEE"/>
+    <w:lvl w:ilvl="0" w:tplc="04090001">
+      <w:start w:val="1"/>
+      <w:numFmt w:val="bullet"/>
+      <w:lvlText w:val=""/>
+      <w:lvlJc w:val="left"/>
+      <w:pPr>
+        <w:ind w:left="810" w:hanging="360"/>
+      </w:pPr>
+      <w:rPr>
+        <w:rFonts w:ascii="Symbol" w:hAnsi="Symbol" w:hint="default"/>
+      </w:rPr>
+    </w:lvl>
+    <w:lvl w:ilvl="1" w:tplc="04090003" w:tentative="1">
+      <w:start w:val="1"/>
+      <w:numFmt w:val="bullet"/>
+      <w:lvlText w:val="o"/>
+      <w:lvlJc w:val="left"/>
+      <w:pPr>
+        <w:ind w:left="1530" w:hanging="360"/>
+      </w:pPr>
+      <w:rPr>
+        <w:rFonts w:ascii="Courier New" w:hAnsi="Courier New" w:cs="Courier New" w:hint="default"/>
+      </w:rPr>
+    </w:lvl>
+    <w:lvl w:ilvl="2" w:tplc="04090005" w:tentative="1">
+      <w:start w:val="1"/>
+      <w:numFmt w:val="bullet"/>
+      <w:lvlText w:val=""/>
+      <w:lvlJc w:val="left"/>
+      <w:pPr>
+        <w:ind w:left="2250" w:hanging="360"/>
+      </w:pPr>
+      <w:rPr>
+        <w:rFonts w:ascii="Wingdings" w:hAnsi="Wingdings" w:hint="default"/>
+      </w:rPr>
+    </w:lvl>
+    <w:lvl w:ilvl="3" w:tplc="04090001" w:tentative="1">
+      <w:start w:val="1"/>
+      <w:numFmt w:val="bullet"/>
+      <w:lvlText w:val=""/>
+      <w:lvlJc w:val="left"/>
+      <w:pPr>
+        <w:ind w:left="2970" w:hanging="360"/>
+      </w:pPr>
+      <w:rPr>
+        <w:rFonts w:ascii="Symbol" w:hAnsi="Symbol" w:hint="default"/>
+      </w:rPr>
+    </w:lvl>
+    <w:lvl w:ilvl="4" w:tplc="04090003" w:tentative="1">
+      <w:start w:val="1"/>
+      <w:numFmt w:val="bullet"/>
+      <w:lvlText w:val="o"/>
+      <w:lvlJc w:val="left"/>
+      <w:pPr>
+        <w:ind w:left="3690" w:hanging="360"/>
+      </w:pPr>
+      <w:rPr>
+        <w:rFonts w:ascii="Courier New" w:hAnsi="Courier New" w:cs="Courier New" w:hint="default"/>
+      </w:rPr>
+    </w:lvl>
+    <w:lvl w:ilvl="5" w:tplc="04090005" w:tentative="1">
+      <w:start w:val="1"/>
+      <w:numFmt w:val="bullet"/>
+      <w:lvlText w:val=""/>
+      <w:lvlJc w:val="left"/>
+      <w:pPr>
+        <w:ind w:left="4410" w:hanging="360"/>
+      </w:pPr>
+      <w:rPr>
+        <w:rFonts w:ascii="Wingdings" w:hAnsi="Wingdings" w:hint="default"/>
+      </w:rPr>
+    </w:lvl>
+    <w:lvl w:ilvl="6" w:tplc="04090001" w:tentative="1">
+      <w:start w:val="1"/>
+      <w:numFmt w:val="bullet"/>
+      <w:lvlText w:val=""/>
+      <w:lvlJc w:val="left"/>
+      <w:pPr>
+        <w:ind w:left="5130" w:hanging="360"/>
+      </w:pPr>
+      <w:rPr>
+        <w:rFonts w:ascii="Symbol" w:hAnsi="Symbol" w:hint="default"/>
+      </w:rPr>
+    </w:lvl>
+    <w:lvl w:ilvl="7" w:tplc="04090003" w:tentative="1">
+      <w:start w:val="1"/>
+      <w:numFmt w:val="bullet"/>
+      <w:lvlText w:val="o"/>
+      <w:lvlJc w:val="left"/>
+      <w:pPr>
+        <w:ind w:left="5850" w:hanging="360"/>
+      </w:pPr>
+      <w:rPr>
+        <w:rFonts w:ascii="Courier New" w:hAnsi="Courier New" w:cs="Courier New" w:hint="default"/>
+      </w:rPr>
+    </w:lvl>
+    <w:lvl w:ilvl="8" w:tplc="04090005" w:tentative="1">
+      <w:start w:val="1"/>
+      <w:numFmt w:val="bullet"/>
+      <w:lvlText w:val=""/>
+      <w:lvlJc w:val="left"/>
+      <w:pPr>
+        <w:ind w:left="6570" w:hanging="360"/>
+      </w:pPr>
+      <w:rPr>
+        <w:rFonts w:ascii="Wingdings" w:hAnsi="Wingdings" w:hint="default"/>
+      </w:rPr>
+    </w:lvl>
+  </w:abstractNum>
   <w:num w:numId="1">
     <w:abstractNumId w:val="0"/>
   </w:num>
   <w:num w:numId="2">
     <w:abstractNumId w:val="1"/>
+  </w:num>
+  <w:num w:numId="3">
+    <w:abstractNumId w:val="2"/>
   </w:num>
 </w:numbering>
 </file>
@@ -3387,6 +4190,7 @@
     <w:lsdException w:name="HTML Sample" w:semiHidden="1" w:unhideWhenUsed="1"/>
     <w:lsdException w:name="HTML Typewriter" w:semiHidden="1" w:unhideWhenUsed="1"/>
     <w:lsdException w:name="HTML Variable" w:semiHidden="1" w:unhideWhenUsed="1"/>
+    <w:lsdException w:name="Normal Table" w:semiHidden="1" w:unhideWhenUsed="1"/>
     <w:lsdException w:name="annotation subject" w:semiHidden="1" w:unhideWhenUsed="1"/>
     <w:lsdException w:name="No List" w:semiHidden="1" w:unhideWhenUsed="1"/>
     <w:lsdException w:name="Outline List 1" w:semiHidden="1" w:unhideWhenUsed="1"/>
@@ -3429,8 +4233,11 @@
     <w:lsdException w:name="Table Contemporary" w:semiHidden="1" w:unhideWhenUsed="1"/>
     <w:lsdException w:name="Table Elegant" w:semiHidden="1" w:unhideWhenUsed="1"/>
     <w:lsdException w:name="Table Professional" w:semiHidden="1" w:unhideWhenUsed="1"/>
+    <w:lsdException w:name="Table Subtle 1" w:semiHidden="1" w:unhideWhenUsed="1"/>
     <w:lsdException w:name="Table Subtle 2" w:semiHidden="1" w:unhideWhenUsed="1"/>
     <w:lsdException w:name="Table Web 1" w:semiHidden="1" w:unhideWhenUsed="1"/>
+    <w:lsdException w:name="Table Web 2" w:semiHidden="1" w:unhideWhenUsed="1"/>
+    <w:lsdException w:name="Table Web 3" w:semiHidden="1" w:unhideWhenUsed="1"/>
     <w:lsdException w:name="Balloon Text" w:semiHidden="1" w:unhideWhenUsed="1"/>
     <w:lsdException w:name="Table Grid" w:uiPriority="39"/>
     <w:lsdException w:name="Table Theme" w:semiHidden="1" w:unhideWhenUsed="1"/>
@@ -3856,6 +4663,35 @@
       <w:u w:val="single"/>
     </w:rPr>
   </w:style>
+  <w:style w:type="character" w:styleId="UnresolvedMention">
+    <w:name w:val="Unresolved Mention"/>
+    <w:basedOn w:val="DefaultParagraphFont"/>
+    <w:uiPriority w:val="99"/>
+    <w:semiHidden/>
+    <w:unhideWhenUsed/>
+    <w:rsid w:val="00551898"/>
+    <w:rPr>
+      <w:color w:val="605E5C"/>
+      <w:shd w:val="clear" w:color="auto" w:fill="E1DFDD"/>
+    </w:rPr>
+  </w:style>
+  <w:style w:type="paragraph" w:customStyle="1" w:styleId="Default">
+    <w:name w:val="Default"/>
+    <w:rsid w:val="00E26386"/>
+    <w:pPr>
+      <w:autoSpaceDE w:val="0"/>
+      <w:autoSpaceDN w:val="0"/>
+      <w:adjustRightInd w:val="0"/>
+      <w:spacing w:after="0" w:line="240" w:lineRule="auto"/>
+    </w:pPr>
+    <w:rPr>
+      <w:rFonts w:ascii="Calibri" w:hAnsi="Calibri" w:cs="Calibri"/>
+      <w:color w:val="000000"/>
+      <w:sz w:val="24"/>
+      <w:szCs w:val="24"/>
+      <w:lang w:val="en-US" w:bidi="bn-BD"/>
+    </w:rPr>
+  </w:style>
 </w:styles>
 </file>
 

</xml_diff>